<commit_message>
Photoshop Stuff and progress
</commit_message>
<xml_diff>
--- a/Concept Document.docx
+++ b/Concept Document.docx
@@ -36,945 +36,1146 @@
     </w:p>
     <w:p>
       <w:pPr>
+        <w:rPr>
+          <w:rStyle w:val="Strong"/>
+          <w:b w:val="0"/>
+          <w:lang w:val="en-US"/>
+        </w:rPr>
+      </w:pPr>
+      <w:r>
+        <w:rPr>
+          <w:rStyle w:val="Strong"/>
+          <w:b w:val="0"/>
+          <w:lang w:val="en-US"/>
+        </w:rPr>
+        <w:t>3v3 arena fighter</w:t>
+      </w:r>
+    </w:p>
+    <w:p>
+      <w:pPr>
+        <w:rPr>
+          <w:rStyle w:val="Strong"/>
+          <w:b w:val="0"/>
+          <w:lang w:val="en-US"/>
+        </w:rPr>
+      </w:pPr>
+      <w:r>
+        <w:rPr>
+          <w:rStyle w:val="Strong"/>
+          <w:b w:val="0"/>
+          <w:lang w:val="en-US"/>
+        </w:rPr>
+        <w:t xml:space="preserve">Sync up to do sick </w:t>
+      </w:r>
+      <w:proofErr w:type="spellStart"/>
+      <w:r>
+        <w:rPr>
+          <w:rStyle w:val="Strong"/>
+          <w:b w:val="0"/>
+          <w:lang w:val="en-US"/>
+        </w:rPr>
+        <w:t>wombo</w:t>
+      </w:r>
+      <w:proofErr w:type="spellEnd"/>
+      <w:r>
+        <w:rPr>
+          <w:rStyle w:val="Strong"/>
+          <w:b w:val="0"/>
+          <w:lang w:val="en-US"/>
+        </w:rPr>
+        <w:t xml:space="preserve"> combos</w:t>
+      </w:r>
+    </w:p>
+    <w:p>
+      <w:pPr>
+        <w:rPr>
+          <w:rStyle w:val="Strong"/>
+          <w:b w:val="0"/>
+          <w:lang w:val="en-US"/>
+        </w:rPr>
+      </w:pPr>
+      <w:r>
+        <w:rPr>
+          <w:rStyle w:val="Strong"/>
+          <w:b w:val="0"/>
+          <w:lang w:val="en-US"/>
+        </w:rPr>
+        <w:t xml:space="preserve">Play together is the </w:t>
+      </w:r>
+      <w:proofErr w:type="gramStart"/>
+      <w:r>
+        <w:rPr>
+          <w:rStyle w:val="Strong"/>
+          <w:b w:val="0"/>
+          <w:lang w:val="en-US"/>
+        </w:rPr>
+        <w:t>main focus</w:t>
+      </w:r>
+      <w:proofErr w:type="gramEnd"/>
+    </w:p>
+    <w:p>
+      <w:pPr>
+        <w:rPr>
+          <w:rStyle w:val="Strong"/>
+          <w:b w:val="0"/>
+          <w:lang w:val="en-US"/>
+        </w:rPr>
+      </w:pPr>
+      <w:r>
+        <w:rPr>
+          <w:rStyle w:val="Strong"/>
+          <w:b w:val="0"/>
+          <w:lang w:val="en-US"/>
+        </w:rPr>
+        <w:t xml:space="preserve">Abilities that have </w:t>
+      </w:r>
+      <w:proofErr w:type="gramStart"/>
+      <w:r>
+        <w:rPr>
+          <w:rStyle w:val="Strong"/>
+          <w:b w:val="0"/>
+          <w:lang w:val="en-US"/>
+        </w:rPr>
+        <w:t>really cool</w:t>
+      </w:r>
+      <w:proofErr w:type="gramEnd"/>
+      <w:r>
+        <w:rPr>
+          <w:rStyle w:val="Strong"/>
+          <w:b w:val="0"/>
+          <w:lang w:val="en-US"/>
+        </w:rPr>
+        <w:t xml:space="preserve"> synergies</w:t>
+      </w:r>
+    </w:p>
+    <w:p>
+      <w:pPr>
+        <w:rPr>
+          <w:rStyle w:val="Strong"/>
+          <w:b w:val="0"/>
+          <w:lang w:val="en-US"/>
+        </w:rPr>
+      </w:pPr>
+      <w:r>
+        <w:rPr>
+          <w:rStyle w:val="Strong"/>
+          <w:b w:val="0"/>
+          <w:lang w:val="en-US"/>
+        </w:rPr>
+        <w:t xml:space="preserve">Top down </w:t>
+      </w:r>
+      <w:r>
+        <w:rPr>
+          <w:rStyle w:val="Strong"/>
+          <w:b w:val="0"/>
+          <w:lang w:val="en-US"/>
+        </w:rPr>
+        <w:t>RTS/</w:t>
+      </w:r>
+      <w:proofErr w:type="spellStart"/>
+      <w:r>
+        <w:rPr>
+          <w:rStyle w:val="Strong"/>
+          <w:b w:val="0"/>
+          <w:lang w:val="en-US"/>
+        </w:rPr>
+        <w:t>moba</w:t>
+      </w:r>
+      <w:proofErr w:type="spellEnd"/>
+      <w:r>
+        <w:rPr>
+          <w:rStyle w:val="Strong"/>
+          <w:b w:val="0"/>
+          <w:lang w:val="en-US"/>
+        </w:rPr>
+        <w:t xml:space="preserve"> view</w:t>
+      </w:r>
+    </w:p>
+    <w:p>
+      <w:pPr>
+        <w:rPr>
+          <w:rStyle w:val="Strong"/>
+          <w:b w:val="0"/>
+          <w:lang w:val="en-US"/>
+        </w:rPr>
+      </w:pPr>
+    </w:p>
+    <w:p>
+      <w:pPr>
+        <w:rPr>
+          <w:rStyle w:val="Strong"/>
+          <w:b w:val="0"/>
+          <w:lang w:val="en-US"/>
+        </w:rPr>
+      </w:pPr>
+      <w:r>
+        <w:rPr>
+          <w:rStyle w:val="Strong"/>
+          <w:b w:val="0"/>
+          <w:lang w:val="en-US"/>
+        </w:rPr>
+        <w:t>Win by depleting enemy’s team spirit</w:t>
+      </w:r>
+    </w:p>
+    <w:p>
+      <w:pPr>
+        <w:rPr>
+          <w:rStyle w:val="Strong"/>
+          <w:b w:val="0"/>
+          <w:lang w:val="en-US"/>
+        </w:rPr>
+      </w:pPr>
+      <w:r>
+        <w:rPr>
+          <w:rStyle w:val="Strong"/>
+          <w:b w:val="0"/>
+          <w:lang w:val="en-US"/>
+        </w:rPr>
+        <w:t>Increase team spirit by hitting combos and sticking together</w:t>
+      </w:r>
+    </w:p>
+    <w:p>
+      <w:pPr>
+        <w:rPr>
+          <w:rStyle w:val="Strong"/>
+          <w:b w:val="0"/>
+          <w:lang w:val="en-US"/>
+        </w:rPr>
+      </w:pPr>
+      <w:r>
+        <w:rPr>
+          <w:rStyle w:val="Strong"/>
+          <w:b w:val="0"/>
+          <w:lang w:val="en-US"/>
+        </w:rPr>
+        <w:t xml:space="preserve">3 ppl close to </w:t>
+      </w:r>
+      <w:proofErr w:type="spellStart"/>
+      <w:r>
+        <w:rPr>
+          <w:rStyle w:val="Strong"/>
+          <w:b w:val="0"/>
+          <w:lang w:val="en-US"/>
+        </w:rPr>
+        <w:t>eachother</w:t>
+      </w:r>
+      <w:proofErr w:type="spellEnd"/>
+      <w:r>
+        <w:rPr>
+          <w:rStyle w:val="Strong"/>
+          <w:b w:val="0"/>
+          <w:lang w:val="en-US"/>
+        </w:rPr>
+        <w:t xml:space="preserve"> – Team spirit increasing</w:t>
+      </w:r>
+    </w:p>
+    <w:p>
+      <w:pPr>
+        <w:rPr>
+          <w:rStyle w:val="Strong"/>
+          <w:b w:val="0"/>
+          <w:lang w:val="en-US"/>
+        </w:rPr>
+      </w:pPr>
+      <w:r>
+        <w:rPr>
+          <w:rStyle w:val="Strong"/>
+          <w:b w:val="0"/>
+          <w:lang w:val="en-US"/>
+        </w:rPr>
+        <w:t xml:space="preserve">2 ppl close to </w:t>
+      </w:r>
+      <w:proofErr w:type="spellStart"/>
+      <w:r>
+        <w:rPr>
+          <w:rStyle w:val="Strong"/>
+          <w:b w:val="0"/>
+          <w:lang w:val="en-US"/>
+        </w:rPr>
+        <w:t>eachother</w:t>
+      </w:r>
+      <w:proofErr w:type="spellEnd"/>
+      <w:r>
+        <w:rPr>
+          <w:rStyle w:val="Strong"/>
+          <w:b w:val="0"/>
+          <w:lang w:val="en-US"/>
+        </w:rPr>
+        <w:t xml:space="preserve"> – Team spirit not moving</w:t>
+      </w:r>
+    </w:p>
+    <w:p>
+      <w:pPr>
+        <w:rPr>
+          <w:rStyle w:val="Strong"/>
+          <w:b w:val="0"/>
+          <w:lang w:val="en-US"/>
+        </w:rPr>
+      </w:pPr>
+      <w:r>
+        <w:rPr>
+          <w:rStyle w:val="Strong"/>
+          <w:b w:val="0"/>
+          <w:lang w:val="en-US"/>
+        </w:rPr>
+        <w:t xml:space="preserve">Everyone </w:t>
+      </w:r>
+      <w:proofErr w:type="gramStart"/>
+      <w:r>
+        <w:rPr>
+          <w:rStyle w:val="Strong"/>
+          <w:b w:val="0"/>
+          <w:lang w:val="en-US"/>
+        </w:rPr>
+        <w:t>split</w:t>
+      </w:r>
+      <w:proofErr w:type="gramEnd"/>
+      <w:r>
+        <w:rPr>
+          <w:rStyle w:val="Strong"/>
+          <w:b w:val="0"/>
+          <w:lang w:val="en-US"/>
+        </w:rPr>
+        <w:t xml:space="preserve"> – Team spirit decreasing</w:t>
+      </w:r>
+    </w:p>
+    <w:p>
+      <w:pPr>
+        <w:rPr>
+          <w:rStyle w:val="Strong"/>
+          <w:b w:val="0"/>
+          <w:lang w:val="en-US"/>
+        </w:rPr>
+      </w:pPr>
+      <w:r>
+        <w:rPr>
+          <w:rStyle w:val="Strong"/>
+          <w:b w:val="0"/>
+          <w:lang w:val="en-US"/>
+        </w:rPr>
+        <w:t xml:space="preserve">Decrease enemy’s team spirit by getting KOs </w:t>
+      </w:r>
+      <w:r>
+        <w:rPr>
+          <w:rStyle w:val="Strong"/>
+          <w:b w:val="0"/>
+          <w:lang w:val="en-US"/>
+        </w:rPr>
+        <w:t>or</w:t>
+      </w:r>
+      <w:r>
+        <w:rPr>
+          <w:rStyle w:val="Strong"/>
+          <w:b w:val="0"/>
+          <w:lang w:val="en-US"/>
+        </w:rPr>
+        <w:t xml:space="preserve"> separating their team members. </w:t>
+      </w:r>
+    </w:p>
+    <w:p>
+      <w:pPr>
+        <w:rPr>
+          <w:rStyle w:val="Strong"/>
+          <w:b w:val="0"/>
+          <w:lang w:val="en-US"/>
+        </w:rPr>
+      </w:pPr>
+    </w:p>
+    <w:p>
+      <w:pPr>
+        <w:rPr>
+          <w:rStyle w:val="Strong"/>
+          <w:b w:val="0"/>
+          <w:lang w:val="en-US"/>
+        </w:rPr>
+      </w:pPr>
+    </w:p>
+    <w:p>
+      <w:pPr>
+        <w:rPr>
+          <w:rStyle w:val="Strong"/>
+          <w:b w:val="0"/>
+          <w:lang w:val="en-US"/>
+        </w:rPr>
+      </w:pPr>
+      <w:r>
+        <w:rPr>
+          <w:rStyle w:val="Strong"/>
+          <w:b w:val="0"/>
+          <w:lang w:val="en-US"/>
+        </w:rPr>
+        <w:t>Potential incentives to fight:</w:t>
+      </w:r>
+    </w:p>
+    <w:p>
+      <w:pPr>
+        <w:rPr>
+          <w:rStyle w:val="Strong"/>
+          <w:b w:val="0"/>
+          <w:lang w:val="en-US"/>
+        </w:rPr>
+      </w:pPr>
+      <w:r>
+        <w:rPr>
+          <w:rStyle w:val="Strong"/>
+          <w:b w:val="0"/>
+          <w:lang w:val="en-US"/>
+        </w:rPr>
+        <w:t>Objectives</w:t>
+      </w:r>
+    </w:p>
+    <w:p>
+      <w:pPr>
+        <w:rPr>
+          <w:rStyle w:val="Strong"/>
+          <w:b w:val="0"/>
+          <w:lang w:val="en-US"/>
+        </w:rPr>
+      </w:pPr>
+      <w:r>
+        <w:rPr>
+          <w:rStyle w:val="Strong"/>
+          <w:b w:val="0"/>
+          <w:lang w:val="en-US"/>
+        </w:rPr>
+        <w:t>Control points</w:t>
+      </w:r>
+    </w:p>
+    <w:p>
+      <w:pPr>
+        <w:rPr>
+          <w:rStyle w:val="Strong"/>
+          <w:b w:val="0"/>
+          <w:lang w:val="en-US"/>
+        </w:rPr>
+      </w:pPr>
+      <w:r>
+        <w:rPr>
+          <w:rStyle w:val="Strong"/>
+          <w:b w:val="0"/>
+          <w:lang w:val="en-US"/>
+        </w:rPr>
+        <w:t>Closeness of the fighters</w:t>
+      </w:r>
+    </w:p>
+    <w:p>
+      <w:pPr>
+        <w:rPr>
+          <w:rStyle w:val="Strong"/>
+          <w:b w:val="0"/>
+          <w:lang w:val="en-US"/>
+        </w:rPr>
+      </w:pPr>
+      <w:r>
+        <w:rPr>
+          <w:rStyle w:val="Strong"/>
+          <w:b w:val="0"/>
+          <w:lang w:val="en-US"/>
+        </w:rPr>
+        <w:t xml:space="preserve">Control and own area, win by </w:t>
+      </w:r>
+    </w:p>
+    <w:p>
+      <w:pPr>
+        <w:rPr>
+          <w:rStyle w:val="Strong"/>
+          <w:b w:val="0"/>
+          <w:lang w:val="en-US"/>
+        </w:rPr>
+      </w:pPr>
+    </w:p>
+    <w:p>
+      <w:pPr>
+        <w:rPr>
+          <w:rStyle w:val="Strong"/>
+          <w:b w:val="0"/>
+          <w:lang w:val="en-US"/>
+        </w:rPr>
+      </w:pPr>
+      <w:r>
+        <w:rPr>
+          <w:rStyle w:val="Strong"/>
+          <w:b w:val="0"/>
+          <w:lang w:val="en-US"/>
+        </w:rPr>
+        <w:t>As a player I want my skills to synergize with my teammate’s so that I can feel the sweet satisfaction of teamwork happen before my eyes.</w:t>
+      </w:r>
+    </w:p>
+    <w:p>
+      <w:pPr>
         <w:spacing w:line="360" w:lineRule="auto"/>
         <w:rPr>
           <w:rStyle w:val="Strong"/>
           <w:lang w:val="en-US"/>
         </w:rPr>
       </w:pPr>
-      <w:r>
-        <w:rPr>
-          <w:rStyle w:val="Strong"/>
-          <w:lang w:val="en-US"/>
-        </w:rPr>
-        <w:t>3v3 arena fighter</w:t>
+    </w:p>
+    <w:p>
+      <w:pPr>
+        <w:pStyle w:val="Heading2"/>
+        <w:rPr>
+          <w:rStyle w:val="Strong"/>
+          <w:b w:val="0"/>
+          <w:lang w:val="en-US"/>
+        </w:rPr>
+      </w:pPr>
+      <w:r>
+        <w:rPr>
+          <w:rStyle w:val="Strong"/>
+          <w:b w:val="0"/>
+          <w:lang w:val="en-US"/>
+        </w:rPr>
+        <w:lastRenderedPageBreak/>
+        <w:t>Narrative</w:t>
+      </w:r>
+    </w:p>
+    <w:p>
+      <w:pPr>
+        <w:spacing w:line="360" w:lineRule="auto"/>
+        <w:rPr>
+          <w:lang w:val="en-US"/>
+        </w:rPr>
+      </w:pPr>
+      <w:r>
+        <w:rPr>
+          <w:lang w:val="en-US"/>
+        </w:rPr>
+        <w:t>Far in the future, all necessary services have been taken over by robots, and planetary travel has become a custom. But with such a convenient society, the humans and aliens have lost track of what they want from life and what their purpose is. As depression spread into the vast galaxy, a sole entrepreneur finds a solution – a way people can regain their lost motivation and energy. Because within all of us is an endlessly deep mystery. Even those who spends millions of hours</w:t>
+      </w:r>
+      <w:r>
+        <w:rPr>
+          <w:lang w:val="en-US"/>
+        </w:rPr>
+        <w:t xml:space="preserve"> together</w:t>
+      </w:r>
+      <w:r>
+        <w:rPr>
+          <w:lang w:val="en-US"/>
+        </w:rPr>
+        <w:t xml:space="preserve"> won’t understand the depth of another creature perfectly, but they sure can strive to. The idea this entrepreneur had in mind was a sport, </w:t>
+      </w:r>
+      <w:proofErr w:type="spellStart"/>
+      <w:r>
+        <w:rPr>
+          <w:lang w:val="en-US"/>
+        </w:rPr>
+        <w:t>a</w:t>
+      </w:r>
+      <w:proofErr w:type="spellEnd"/>
+      <w:r>
+        <w:rPr>
+          <w:lang w:val="en-US"/>
+        </w:rPr>
+        <w:t xml:space="preserve"> battle within an arena where the understanding of your fellow team was the only way to achieve victory. </w:t>
+      </w:r>
+    </w:p>
+    <w:p>
+      <w:pPr>
+        <w:spacing w:line="360" w:lineRule="auto"/>
+        <w:rPr>
+          <w:lang w:val="en-US"/>
+        </w:rPr>
+      </w:pPr>
+      <w:r>
+        <w:rPr>
+          <w:lang w:val="en-US"/>
+        </w:rPr>
+        <w:t xml:space="preserve">Fight together with your best alien and human friends in an arena in a battle </w:t>
+      </w:r>
+      <w:r>
+        <w:rPr>
+          <w:lang w:val="en-US"/>
+        </w:rPr>
+        <w:t xml:space="preserve">to prove to the world your understanding of each other and </w:t>
+      </w:r>
+    </w:p>
+    <w:p>
+      <w:pPr>
+        <w:pStyle w:val="Heading2"/>
+        <w:spacing w:line="360" w:lineRule="auto"/>
+        <w:rPr>
+          <w:lang w:val="en-US"/>
+        </w:rPr>
+      </w:pPr>
+      <w:r>
+        <w:rPr>
+          <w:lang w:val="en-US"/>
+        </w:rPr>
+        <w:t>Different characters/abilities</w:t>
+      </w:r>
+    </w:p>
+    <w:p>
+      <w:pPr>
+        <w:pStyle w:val="Heading2"/>
+        <w:spacing w:line="360" w:lineRule="auto"/>
+        <w:rPr>
+          <w:sz w:val="28"/>
+          <w:lang w:val="en-US"/>
+        </w:rPr>
+      </w:pPr>
+      <w:r>
+        <w:rPr>
+          <w:sz w:val="28"/>
+          <w:lang w:val="en-US"/>
+        </w:rPr>
+        <w:t>Combos</w:t>
+      </w:r>
+    </w:p>
+    <w:p>
+      <w:pPr>
+        <w:rPr>
+          <w:rStyle w:val="Strong"/>
+          <w:b w:val="0"/>
+          <w:lang w:val="en-US"/>
+        </w:rPr>
+      </w:pPr>
+      <w:r>
+        <w:rPr>
+          <w:rStyle w:val="Strong"/>
+          <w:b w:val="0"/>
+          <w:lang w:val="en-US"/>
+        </w:rPr>
+        <w:t>Warp that only works on someone else</w:t>
+      </w:r>
+    </w:p>
+    <w:p>
+      <w:pPr>
+        <w:rPr>
+          <w:rStyle w:val="Strong"/>
+          <w:rFonts w:ascii="Arial" w:hAnsi="Arial" w:cs="Arial"/>
+          <w:b w:val="0"/>
+          <w:lang w:val="en-US"/>
+        </w:rPr>
+      </w:pPr>
+      <w:r>
+        <w:rPr>
+          <w:rStyle w:val="Strong"/>
+          <w:rFonts w:ascii="Arial" w:hAnsi="Arial" w:cs="Arial"/>
+          <w:b w:val="0"/>
+          <w:lang w:val="en-US"/>
+        </w:rPr>
+        <w:t>▼</w:t>
+      </w:r>
+    </w:p>
+    <w:p>
+      <w:pPr>
+        <w:rPr>
+          <w:rStyle w:val="Strong"/>
+          <w:b w:val="0"/>
+          <w:lang w:val="en-US"/>
+        </w:rPr>
+      </w:pPr>
+      <w:r>
+        <w:rPr>
+          <w:rStyle w:val="Strong"/>
+          <w:b w:val="0"/>
+          <w:lang w:val="en-US"/>
+        </w:rPr>
+        <w:t>Stun or does damage to everyone around you. Maybe even channel time</w:t>
+      </w:r>
+    </w:p>
+    <w:p>
+      <w:pPr>
+        <w:rPr>
+          <w:rStyle w:val="Strong"/>
+          <w:rFonts w:ascii="Arial" w:eastAsiaTheme="majorEastAsia" w:hAnsi="Arial" w:cs="Arial"/>
+          <w:b w:val="0"/>
+          <w:lang w:val="en-US"/>
+        </w:rPr>
+      </w:pPr>
+      <w:r>
+        <w:rPr>
+          <w:rStyle w:val="Strong"/>
+          <w:rFonts w:ascii="Arial" w:eastAsiaTheme="majorEastAsia" w:hAnsi="Arial" w:cs="Arial"/>
+          <w:b w:val="0"/>
+          <w:lang w:val="en-US"/>
+        </w:rPr>
+        <w:t>▼</w:t>
+      </w:r>
+    </w:p>
+    <w:p>
+      <w:pPr>
+        <w:rPr>
+          <w:rStyle w:val="Strong"/>
+          <w:b w:val="0"/>
+          <w:lang w:val="en-US"/>
+        </w:rPr>
+      </w:pPr>
+      <w:r>
+        <w:rPr>
+          <w:rStyle w:val="Strong"/>
+          <w:b w:val="0"/>
+          <w:lang w:val="en-US"/>
+        </w:rPr>
+        <w:t>Pull someone back</w:t>
+      </w:r>
+    </w:p>
+    <w:p>
+      <w:pPr>
+        <w:rPr>
+          <w:rStyle w:val="Strong"/>
+          <w:b w:val="0"/>
+          <w:lang w:val="en-US"/>
+        </w:rPr>
+      </w:pPr>
+    </w:p>
+    <w:p>
+      <w:pPr>
+        <w:rPr>
+          <w:rStyle w:val="Strong"/>
+          <w:b w:val="0"/>
+          <w:lang w:val="en-US"/>
+        </w:rPr>
+      </w:pPr>
+      <w:r>
+        <w:rPr>
+          <w:rStyle w:val="Strong"/>
+          <w:b w:val="0"/>
+          <w:lang w:val="en-US"/>
+        </w:rPr>
+        <w:t xml:space="preserve">Ping pong: </w:t>
+      </w:r>
+    </w:p>
+    <w:p>
+      <w:pPr>
+        <w:rPr>
+          <w:rStyle w:val="Strong"/>
+          <w:b w:val="0"/>
+          <w:lang w:val="en-US"/>
+        </w:rPr>
+      </w:pPr>
+      <w:r>
+        <w:rPr>
+          <w:rStyle w:val="Strong"/>
+          <w:b w:val="0"/>
+          <w:lang w:val="en-US"/>
+        </w:rPr>
+        <w:t xml:space="preserve">A blink. </w:t>
+      </w:r>
+    </w:p>
+    <w:p>
+      <w:pPr>
+        <w:rPr>
+          <w:rStyle w:val="Strong"/>
+          <w:b w:val="0"/>
+          <w:lang w:val="en-US"/>
+        </w:rPr>
+      </w:pPr>
+      <w:r>
+        <w:rPr>
+          <w:rStyle w:val="Strong"/>
+          <w:b w:val="0"/>
+          <w:lang w:val="en-US"/>
+        </w:rPr>
+        <w:t>A smack pushes away from you</w:t>
+      </w:r>
+    </w:p>
+    <w:p>
+      <w:pPr>
+        <w:rPr>
+          <w:rStyle w:val="Strong"/>
+          <w:b w:val="0"/>
+          <w:lang w:val="en-US"/>
+        </w:rPr>
+      </w:pPr>
+      <w:r>
+        <w:rPr>
+          <w:rStyle w:val="Strong"/>
+          <w:b w:val="0"/>
+          <w:lang w:val="en-US"/>
+        </w:rPr>
+        <w:t>A smack that only hits pushed targets for higher momentum</w:t>
+      </w:r>
+    </w:p>
+    <w:p>
+      <w:pPr>
+        <w:rPr>
+          <w:rStyle w:val="Strong"/>
+          <w:b w:val="0"/>
+          <w:lang w:val="en-US"/>
+        </w:rPr>
+      </w:pPr>
+    </w:p>
+    <w:p>
+      <w:pPr>
+        <w:rPr>
+          <w:rStyle w:val="Strong"/>
+          <w:b w:val="0"/>
+          <w:lang w:val="en-US"/>
+        </w:rPr>
+      </w:pPr>
+      <w:r>
+        <w:rPr>
+          <w:rStyle w:val="Strong"/>
+          <w:b w:val="0"/>
+          <w:lang w:val="en-US"/>
+        </w:rPr>
+        <w:t xml:space="preserve">Pull someone in </w:t>
+      </w:r>
+    </w:p>
+    <w:p>
+      <w:pPr>
+        <w:rPr>
+          <w:rStyle w:val="Strong"/>
+          <w:b w:val="0"/>
+          <w:lang w:val="en-US"/>
+        </w:rPr>
+      </w:pPr>
+      <w:r>
+        <w:rPr>
+          <w:rStyle w:val="Strong"/>
+          <w:rFonts w:ascii="Arial" w:hAnsi="Arial" w:cs="Arial"/>
+          <w:b w:val="0"/>
+          <w:lang w:val="en-US"/>
+        </w:rPr>
+        <w:t>▼</w:t>
+      </w:r>
+    </w:p>
+    <w:p>
+      <w:pPr>
+        <w:rPr>
+          <w:rStyle w:val="Strong"/>
+          <w:b w:val="0"/>
+          <w:lang w:val="en-US"/>
+        </w:rPr>
+      </w:pPr>
+      <w:r>
+        <w:rPr>
+          <w:rStyle w:val="Strong"/>
+          <w:b w:val="0"/>
+          <w:lang w:val="en-US"/>
+        </w:rPr>
+        <w:t xml:space="preserve">Small </w:t>
+      </w:r>
+      <w:proofErr w:type="spellStart"/>
+      <w:r>
+        <w:rPr>
+          <w:rStyle w:val="Strong"/>
+          <w:b w:val="0"/>
+          <w:lang w:val="en-US"/>
+        </w:rPr>
+        <w:t>AoE</w:t>
+      </w:r>
+      <w:proofErr w:type="spellEnd"/>
+      <w:r>
+        <w:rPr>
+          <w:rStyle w:val="Strong"/>
+          <w:b w:val="0"/>
+          <w:lang w:val="en-US"/>
+        </w:rPr>
+        <w:t xml:space="preserve">, high damage – Decent </w:t>
+      </w:r>
+      <w:proofErr w:type="spellStart"/>
+      <w:r>
+        <w:rPr>
+          <w:rStyle w:val="Strong"/>
+          <w:b w:val="0"/>
+          <w:lang w:val="en-US"/>
+        </w:rPr>
+        <w:t>casttime</w:t>
+      </w:r>
+      <w:proofErr w:type="spellEnd"/>
+      <w:r>
+        <w:rPr>
+          <w:rStyle w:val="Strong"/>
+          <w:b w:val="0"/>
+          <w:lang w:val="en-US"/>
+        </w:rPr>
+        <w:t xml:space="preserve"> (easy to dodge)</w:t>
+      </w:r>
+    </w:p>
+    <w:p>
+      <w:pPr>
+        <w:rPr>
+          <w:rStyle w:val="Strong"/>
+          <w:b w:val="0"/>
+          <w:lang w:val="en-US"/>
+        </w:rPr>
+      </w:pPr>
+    </w:p>
+    <w:p>
+      <w:pPr>
+        <w:rPr>
+          <w:rStyle w:val="Strong"/>
+          <w:b w:val="0"/>
+          <w:lang w:val="en-US"/>
+        </w:rPr>
+      </w:pPr>
+      <w:r>
+        <w:rPr>
+          <w:rStyle w:val="Strong"/>
+          <w:b w:val="0"/>
+          <w:lang w:val="en-US"/>
+        </w:rPr>
+        <w:t xml:space="preserve">Or </w:t>
+      </w:r>
+    </w:p>
+    <w:p>
+      <w:pPr>
+        <w:rPr>
+          <w:rStyle w:val="Strong"/>
+          <w:b w:val="0"/>
+          <w:lang w:val="en-US"/>
+        </w:rPr>
+      </w:pPr>
+    </w:p>
+    <w:p>
+      <w:pPr>
+        <w:rPr>
+          <w:rStyle w:val="Strong"/>
+          <w:b w:val="0"/>
+          <w:lang w:val="en-US"/>
+        </w:rPr>
+      </w:pPr>
+      <w:r>
+        <w:rPr>
+          <w:rStyle w:val="Strong"/>
+          <w:b w:val="0"/>
+          <w:lang w:val="en-US"/>
+        </w:rPr>
+        <w:lastRenderedPageBreak/>
+        <w:t>Pull someone in</w:t>
+      </w:r>
+    </w:p>
+    <w:p>
+      <w:pPr>
+        <w:rPr>
+          <w:rStyle w:val="Strong"/>
+          <w:b w:val="0"/>
+          <w:lang w:val="en-US"/>
+        </w:rPr>
+      </w:pPr>
+      <w:r>
+        <w:rPr>
+          <w:rStyle w:val="Strong"/>
+          <w:rFonts w:ascii="Arial" w:hAnsi="Arial" w:cs="Arial"/>
+          <w:b w:val="0"/>
+          <w:lang w:val="en-US"/>
+        </w:rPr>
+        <w:t>▼</w:t>
+      </w:r>
+    </w:p>
+    <w:p>
+      <w:pPr>
+        <w:rPr>
+          <w:rStyle w:val="Strong"/>
+          <w:b w:val="0"/>
+          <w:lang w:val="en-US"/>
+        </w:rPr>
+      </w:pPr>
+      <w:r>
+        <w:rPr>
+          <w:rStyle w:val="Strong"/>
+          <w:b w:val="0"/>
+          <w:lang w:val="en-US"/>
+        </w:rPr>
+        <w:t xml:space="preserve">Small </w:t>
+      </w:r>
+      <w:proofErr w:type="spellStart"/>
+      <w:r>
+        <w:rPr>
+          <w:rStyle w:val="Strong"/>
+          <w:b w:val="0"/>
+          <w:lang w:val="en-US"/>
+        </w:rPr>
+        <w:t>AoE</w:t>
+      </w:r>
+      <w:proofErr w:type="spellEnd"/>
+      <w:r>
+        <w:rPr>
+          <w:rStyle w:val="Strong"/>
+          <w:b w:val="0"/>
+          <w:lang w:val="en-US"/>
+        </w:rPr>
+        <w:t xml:space="preserve"> stun</w:t>
+      </w:r>
+    </w:p>
+    <w:p>
+      <w:pPr>
+        <w:rPr>
+          <w:rStyle w:val="Strong"/>
+          <w:b w:val="0"/>
+          <w:lang w:val="en-US"/>
+        </w:rPr>
+      </w:pPr>
+      <w:r>
+        <w:rPr>
+          <w:rStyle w:val="Strong"/>
+          <w:rFonts w:ascii="Arial" w:hAnsi="Arial" w:cs="Arial"/>
+          <w:b w:val="0"/>
+          <w:lang w:val="en-US"/>
+        </w:rPr>
+        <w:t>▼</w:t>
+      </w:r>
+    </w:p>
+    <w:p>
+      <w:pPr>
+        <w:rPr>
+          <w:rStyle w:val="Strong"/>
+          <w:b w:val="0"/>
+          <w:lang w:val="en-US"/>
+        </w:rPr>
+      </w:pPr>
+      <w:r>
+        <w:rPr>
+          <w:rStyle w:val="Strong"/>
+          <w:b w:val="0"/>
+          <w:lang w:val="en-US"/>
+        </w:rPr>
+        <w:t>Slow and with channel time snipe ability to do damage</w:t>
+      </w:r>
+    </w:p>
+    <w:p>
+      <w:pPr>
+        <w:pStyle w:val="Heading2"/>
+        <w:spacing w:line="360" w:lineRule="auto"/>
+        <w:rPr>
+          <w:rFonts w:eastAsia="Yu Mincho"/>
+          <w:lang w:val="en-US" w:eastAsia="ja-JP"/>
+        </w:rPr>
+      </w:pPr>
+      <w:r>
+        <w:rPr>
+          <w:rFonts w:eastAsia="Yu Mincho"/>
+          <w:lang w:val="en-US" w:eastAsia="ja-JP"/>
+        </w:rPr>
+        <w:t>Characters</w:t>
+      </w:r>
+      <w:r>
+        <w:rPr>
+          <w:rFonts w:eastAsia="Yu Mincho"/>
+          <w:lang w:val="en-US" w:eastAsia="ja-JP"/>
+        </w:rPr>
+        <w:t>/Teams</w:t>
+      </w:r>
+    </w:p>
+    <w:p>
+      <w:pPr>
+        <w:rPr>
+          <w:lang w:val="en-US" w:eastAsia="ja-JP"/>
+        </w:rPr>
+      </w:pPr>
+      <w:r>
+        <w:rPr>
+          <w:lang w:val="en-US" w:eastAsia="ja-JP"/>
+        </w:rPr>
+        <w:t>Tiers for difference in difficulty on characters?</w:t>
+      </w:r>
+    </w:p>
+    <w:p>
+      <w:pPr>
+        <w:rPr>
+          <w:lang w:val="en-US" w:eastAsia="ja-JP"/>
+        </w:rPr>
+      </w:pPr>
+      <w:r>
+        <w:rPr>
+          <w:lang w:val="en-US" w:eastAsia="ja-JP"/>
+        </w:rPr>
+        <w:t>Same team characters wearing the same clothes?</w:t>
+      </w:r>
+    </w:p>
+    <w:p>
+      <w:pPr>
+        <w:rPr>
+          <w:lang w:val="en-US" w:eastAsia="ja-JP"/>
+        </w:rPr>
+      </w:pPr>
+    </w:p>
+    <w:p>
+      <w:pPr>
+        <w:rPr>
+          <w:rStyle w:val="Strong"/>
+          <w:b w:val="0"/>
+          <w:i/>
+          <w:lang w:val="en-US"/>
+        </w:rPr>
+      </w:pPr>
+      <w:r>
+        <w:rPr>
+          <w:rStyle w:val="Strong"/>
+          <w:b w:val="0"/>
+          <w:i/>
+          <w:lang w:val="en-US"/>
+        </w:rPr>
+        <w:t>Train Character</w:t>
+      </w:r>
+    </w:p>
+    <w:p>
+      <w:pPr>
+        <w:rPr>
+          <w:rStyle w:val="Strong"/>
+          <w:b w:val="0"/>
+          <w:lang w:val="en-US"/>
+        </w:rPr>
+      </w:pPr>
+      <w:r>
+        <w:rPr>
+          <w:rStyle w:val="Strong"/>
+          <w:b w:val="0"/>
+          <w:lang w:val="en-US"/>
+        </w:rPr>
+        <w:t>Reads every player’s input</w:t>
       </w:r>
       <w:bookmarkStart w:id="0" w:name="_GoBack"/>
       <w:bookmarkEnd w:id="0"/>
-    </w:p>
-    <w:p>
-      <w:pPr>
-        <w:spacing w:line="360" w:lineRule="auto"/>
-        <w:rPr>
-          <w:rStyle w:val="Strong"/>
-          <w:lang w:val="en-US"/>
-        </w:rPr>
-      </w:pPr>
-      <w:r>
-        <w:rPr>
-          <w:rStyle w:val="Strong"/>
-          <w:lang w:val="en-US"/>
-        </w:rPr>
-        <w:t xml:space="preserve">Sync up to do sick </w:t>
-      </w:r>
-      <w:proofErr w:type="spellStart"/>
-      <w:r>
-        <w:rPr>
-          <w:rStyle w:val="Strong"/>
-          <w:lang w:val="en-US"/>
-        </w:rPr>
-        <w:t>wombo</w:t>
-      </w:r>
-      <w:proofErr w:type="spellEnd"/>
-      <w:r>
-        <w:rPr>
-          <w:rStyle w:val="Strong"/>
-          <w:lang w:val="en-US"/>
-        </w:rPr>
-        <w:t xml:space="preserve"> combos</w:t>
-      </w:r>
-    </w:p>
-    <w:p>
-      <w:pPr>
-        <w:spacing w:line="360" w:lineRule="auto"/>
-        <w:rPr>
-          <w:rStyle w:val="Strong"/>
-          <w:lang w:val="en-US"/>
-        </w:rPr>
-      </w:pPr>
-      <w:r>
-        <w:rPr>
-          <w:rStyle w:val="Strong"/>
-          <w:lang w:val="en-US"/>
-        </w:rPr>
-        <w:t xml:space="preserve">Play together is the </w:t>
-      </w:r>
-      <w:proofErr w:type="gramStart"/>
-      <w:r>
-        <w:rPr>
-          <w:rStyle w:val="Strong"/>
-          <w:lang w:val="en-US"/>
-        </w:rPr>
-        <w:t>main focus</w:t>
-      </w:r>
-      <w:proofErr w:type="gramEnd"/>
-    </w:p>
-    <w:p>
-      <w:pPr>
-        <w:spacing w:line="360" w:lineRule="auto"/>
-        <w:rPr>
-          <w:rStyle w:val="Strong"/>
-          <w:lang w:val="en-US"/>
-        </w:rPr>
-      </w:pPr>
-      <w:r>
-        <w:rPr>
-          <w:rStyle w:val="Strong"/>
-          <w:lang w:val="en-US"/>
-        </w:rPr>
-        <w:t xml:space="preserve">Abilities that have </w:t>
-      </w:r>
-      <w:proofErr w:type="gramStart"/>
-      <w:r>
-        <w:rPr>
-          <w:rStyle w:val="Strong"/>
-          <w:lang w:val="en-US"/>
-        </w:rPr>
-        <w:t>really cool</w:t>
-      </w:r>
-      <w:proofErr w:type="gramEnd"/>
-      <w:r>
-        <w:rPr>
-          <w:rStyle w:val="Strong"/>
-          <w:lang w:val="en-US"/>
-        </w:rPr>
-        <w:t xml:space="preserve"> synergies</w:t>
-      </w:r>
-    </w:p>
-    <w:p>
-      <w:pPr>
-        <w:spacing w:line="360" w:lineRule="auto"/>
-        <w:rPr>
-          <w:rStyle w:val="Strong"/>
-          <w:lang w:val="en-US"/>
-        </w:rPr>
-      </w:pPr>
-      <w:r>
-        <w:rPr>
-          <w:rStyle w:val="Strong"/>
-          <w:lang w:val="en-US"/>
-        </w:rPr>
-        <w:t xml:space="preserve">Top down </w:t>
-      </w:r>
-      <w:r>
-        <w:rPr>
-          <w:rStyle w:val="Strong"/>
-          <w:lang w:val="en-US"/>
-        </w:rPr>
-        <w:t>RTS/</w:t>
-      </w:r>
-      <w:proofErr w:type="spellStart"/>
-      <w:r>
-        <w:rPr>
-          <w:rStyle w:val="Strong"/>
-          <w:lang w:val="en-US"/>
-        </w:rPr>
-        <w:t>moba</w:t>
-      </w:r>
-      <w:proofErr w:type="spellEnd"/>
-      <w:r>
-        <w:rPr>
-          <w:rStyle w:val="Strong"/>
-          <w:lang w:val="en-US"/>
-        </w:rPr>
-        <w:t xml:space="preserve"> view</w:t>
-      </w:r>
-    </w:p>
-    <w:p>
-      <w:pPr>
-        <w:spacing w:line="360" w:lineRule="auto"/>
-        <w:rPr>
-          <w:rStyle w:val="Strong"/>
-          <w:lang w:val="en-US"/>
-        </w:rPr>
-      </w:pPr>
-    </w:p>
-    <w:p>
-      <w:pPr>
-        <w:spacing w:line="360" w:lineRule="auto"/>
-        <w:rPr>
-          <w:rStyle w:val="Strong"/>
-          <w:lang w:val="en-US"/>
-        </w:rPr>
-      </w:pPr>
-      <w:r>
-        <w:rPr>
-          <w:rStyle w:val="Strong"/>
-          <w:lang w:val="en-US"/>
-        </w:rPr>
-        <w:t>Win by depleting enemy’s team spirit</w:t>
-      </w:r>
-    </w:p>
-    <w:p>
-      <w:pPr>
-        <w:spacing w:line="360" w:lineRule="auto"/>
-        <w:rPr>
-          <w:rStyle w:val="Strong"/>
-          <w:lang w:val="en-US"/>
-        </w:rPr>
-      </w:pPr>
-      <w:r>
-        <w:rPr>
-          <w:rStyle w:val="Strong"/>
-          <w:lang w:val="en-US"/>
-        </w:rPr>
-        <w:t>Increase team spirit by hitting combos and sticking together</w:t>
-      </w:r>
-    </w:p>
-    <w:p>
-      <w:pPr>
-        <w:pStyle w:val="ListParagraph"/>
-        <w:numPr>
-          <w:ilvl w:val="0"/>
-          <w:numId w:val="2"/>
-        </w:numPr>
-        <w:spacing w:line="360" w:lineRule="auto"/>
-        <w:rPr>
-          <w:rStyle w:val="Strong"/>
-          <w:lang w:val="en-US"/>
-        </w:rPr>
-      </w:pPr>
-      <w:r>
-        <w:rPr>
-          <w:rStyle w:val="Strong"/>
-          <w:lang w:val="en-US"/>
-        </w:rPr>
-        <w:t xml:space="preserve">3 ppl close to </w:t>
-      </w:r>
-      <w:proofErr w:type="spellStart"/>
-      <w:r>
-        <w:rPr>
-          <w:rStyle w:val="Strong"/>
-          <w:lang w:val="en-US"/>
-        </w:rPr>
-        <w:t>eachother</w:t>
-      </w:r>
-      <w:proofErr w:type="spellEnd"/>
-      <w:r>
-        <w:rPr>
-          <w:rStyle w:val="Strong"/>
-          <w:lang w:val="en-US"/>
-        </w:rPr>
-        <w:t xml:space="preserve"> – Team spirit increasing</w:t>
-      </w:r>
-    </w:p>
-    <w:p>
-      <w:pPr>
-        <w:pStyle w:val="ListParagraph"/>
-        <w:numPr>
-          <w:ilvl w:val="0"/>
-          <w:numId w:val="2"/>
-        </w:numPr>
-        <w:spacing w:line="360" w:lineRule="auto"/>
-        <w:rPr>
-          <w:rStyle w:val="Strong"/>
-          <w:lang w:val="en-US"/>
-        </w:rPr>
-      </w:pPr>
-      <w:r>
-        <w:rPr>
-          <w:rStyle w:val="Strong"/>
-          <w:lang w:val="en-US"/>
-        </w:rPr>
-        <w:t xml:space="preserve">2 ppl close to </w:t>
-      </w:r>
-      <w:proofErr w:type="spellStart"/>
-      <w:r>
-        <w:rPr>
-          <w:rStyle w:val="Strong"/>
-          <w:lang w:val="en-US"/>
-        </w:rPr>
-        <w:t>eachother</w:t>
-      </w:r>
-      <w:proofErr w:type="spellEnd"/>
-      <w:r>
-        <w:rPr>
-          <w:rStyle w:val="Strong"/>
-          <w:lang w:val="en-US"/>
-        </w:rPr>
-        <w:t xml:space="preserve"> – Team spirit not moving</w:t>
-      </w:r>
-    </w:p>
-    <w:p>
-      <w:pPr>
-        <w:pStyle w:val="ListParagraph"/>
-        <w:numPr>
-          <w:ilvl w:val="0"/>
-          <w:numId w:val="2"/>
-        </w:numPr>
-        <w:spacing w:line="360" w:lineRule="auto"/>
-        <w:rPr>
-          <w:rStyle w:val="Strong"/>
-          <w:lang w:val="en-US"/>
-        </w:rPr>
-      </w:pPr>
-      <w:r>
-        <w:rPr>
-          <w:rStyle w:val="Strong"/>
-          <w:lang w:val="en-US"/>
-        </w:rPr>
-        <w:t xml:space="preserve">Everyone </w:t>
-      </w:r>
-      <w:proofErr w:type="gramStart"/>
-      <w:r>
-        <w:rPr>
-          <w:rStyle w:val="Strong"/>
-          <w:lang w:val="en-US"/>
-        </w:rPr>
-        <w:t>split</w:t>
-      </w:r>
-      <w:proofErr w:type="gramEnd"/>
-      <w:r>
-        <w:rPr>
-          <w:rStyle w:val="Strong"/>
-          <w:lang w:val="en-US"/>
-        </w:rPr>
-        <w:t xml:space="preserve"> – Team spirit decreasing</w:t>
-      </w:r>
-    </w:p>
-    <w:p>
-      <w:pPr>
-        <w:spacing w:line="360" w:lineRule="auto"/>
-        <w:rPr>
-          <w:rStyle w:val="Strong"/>
-          <w:lang w:val="en-US"/>
-        </w:rPr>
-      </w:pPr>
-      <w:r>
-        <w:rPr>
-          <w:rStyle w:val="Strong"/>
-          <w:lang w:val="en-US"/>
-        </w:rPr>
-        <w:t xml:space="preserve">Decrease enemy’s team spirit by getting KOs and separating their team members. </w:t>
-      </w:r>
-    </w:p>
-    <w:p>
-      <w:pPr>
-        <w:spacing w:line="360" w:lineRule="auto"/>
-        <w:rPr>
-          <w:rStyle w:val="Strong"/>
-          <w:lang w:val="en-US"/>
-        </w:rPr>
-      </w:pPr>
-    </w:p>
-    <w:p>
-      <w:pPr>
-        <w:spacing w:line="360" w:lineRule="auto"/>
-        <w:rPr>
-          <w:rStyle w:val="Strong"/>
-          <w:lang w:val="en-US"/>
-        </w:rPr>
-      </w:pPr>
-    </w:p>
-    <w:p>
-      <w:pPr>
-        <w:spacing w:line="360" w:lineRule="auto"/>
-        <w:rPr>
-          <w:rStyle w:val="Strong"/>
-          <w:lang w:val="en-US"/>
-        </w:rPr>
-      </w:pPr>
-      <w:r>
-        <w:rPr>
-          <w:rStyle w:val="Strong"/>
-          <w:lang w:val="en-US"/>
-        </w:rPr>
-        <w:t>Potential incentives to fight:</w:t>
-      </w:r>
-    </w:p>
-    <w:p>
-      <w:pPr>
-        <w:pStyle w:val="ListParagraph"/>
-        <w:numPr>
-          <w:ilvl w:val="0"/>
-          <w:numId w:val="1"/>
-        </w:numPr>
-        <w:spacing w:line="360" w:lineRule="auto"/>
-        <w:rPr>
-          <w:rStyle w:val="Strong"/>
-          <w:lang w:val="en-US"/>
-        </w:rPr>
-      </w:pPr>
-      <w:r>
-        <w:rPr>
-          <w:rStyle w:val="Strong"/>
-          <w:lang w:val="en-US"/>
-        </w:rPr>
-        <w:t>Objectives</w:t>
-      </w:r>
-    </w:p>
-    <w:p>
-      <w:pPr>
-        <w:pStyle w:val="ListParagraph"/>
-        <w:numPr>
-          <w:ilvl w:val="1"/>
-          <w:numId w:val="1"/>
-        </w:numPr>
-        <w:spacing w:line="360" w:lineRule="auto"/>
-        <w:rPr>
-          <w:rStyle w:val="Strong"/>
-          <w:lang w:val="en-US"/>
-        </w:rPr>
-      </w:pPr>
-      <w:r>
-        <w:rPr>
-          <w:rStyle w:val="Strong"/>
-          <w:lang w:val="en-US"/>
-        </w:rPr>
-        <w:t>Control points</w:t>
-      </w:r>
-    </w:p>
-    <w:p>
-      <w:pPr>
-        <w:pStyle w:val="ListParagraph"/>
-        <w:numPr>
-          <w:ilvl w:val="0"/>
-          <w:numId w:val="1"/>
-        </w:numPr>
-        <w:spacing w:line="360" w:lineRule="auto"/>
-        <w:rPr>
-          <w:rStyle w:val="Strong"/>
-          <w:lang w:val="en-US"/>
-        </w:rPr>
-      </w:pPr>
-      <w:r>
-        <w:rPr>
-          <w:rStyle w:val="Strong"/>
-          <w:lang w:val="en-US"/>
-        </w:rPr>
-        <w:t>Closeness of the fighters</w:t>
-      </w:r>
-    </w:p>
-    <w:p>
-      <w:pPr>
-        <w:pStyle w:val="ListParagraph"/>
-        <w:numPr>
-          <w:ilvl w:val="0"/>
-          <w:numId w:val="1"/>
-        </w:numPr>
-        <w:spacing w:line="360" w:lineRule="auto"/>
-        <w:rPr>
-          <w:rStyle w:val="Strong"/>
-          <w:lang w:val="en-US"/>
-        </w:rPr>
-      </w:pPr>
-      <w:r>
-        <w:rPr>
-          <w:rStyle w:val="Strong"/>
-          <w:lang w:val="en-US"/>
-        </w:rPr>
-        <w:t xml:space="preserve">Control and own area, win by </w:t>
-      </w:r>
-    </w:p>
-    <w:p>
-      <w:pPr>
-        <w:spacing w:line="360" w:lineRule="auto"/>
-        <w:rPr>
-          <w:rStyle w:val="Strong"/>
-          <w:lang w:val="en-US"/>
-        </w:rPr>
-      </w:pPr>
-    </w:p>
-    <w:p>
-      <w:pPr>
-        <w:spacing w:line="360" w:lineRule="auto"/>
-        <w:rPr>
-          <w:rStyle w:val="Strong"/>
-          <w:lang w:val="en-US"/>
-        </w:rPr>
-      </w:pPr>
-      <w:r>
-        <w:rPr>
-          <w:rStyle w:val="Strong"/>
-          <w:lang w:val="en-US"/>
-        </w:rPr>
-        <w:t>As a player I want my skills to synergize with my teammate’s so that I can feel the sweet satisfaction of teamwork happen before my eyes.</w:t>
-      </w:r>
-    </w:p>
-    <w:p>
-      <w:pPr>
-        <w:spacing w:line="360" w:lineRule="auto"/>
-        <w:rPr>
-          <w:lang w:val="en-US"/>
-        </w:rPr>
-      </w:pPr>
-    </w:p>
-    <w:p>
-      <w:pPr>
-        <w:spacing w:line="360" w:lineRule="auto"/>
-        <w:rPr>
-          <w:lang w:val="en-US"/>
-        </w:rPr>
-      </w:pPr>
-    </w:p>
-    <w:p>
-      <w:pPr>
-        <w:spacing w:line="360" w:lineRule="auto"/>
-        <w:rPr>
-          <w:lang w:val="en-US"/>
-        </w:rPr>
-      </w:pPr>
-    </w:p>
-    <w:p>
-      <w:pPr>
-        <w:pStyle w:val="Heading2"/>
-        <w:spacing w:line="360" w:lineRule="auto"/>
-        <w:rPr>
-          <w:lang w:val="en-US"/>
-        </w:rPr>
-      </w:pPr>
-      <w:r>
-        <w:rPr>
-          <w:lang w:val="en-US"/>
-        </w:rPr>
-        <w:t>Different characters/abilities</w:t>
-      </w:r>
-    </w:p>
-    <w:p>
-      <w:pPr>
-        <w:pStyle w:val="Heading2"/>
-        <w:spacing w:line="360" w:lineRule="auto"/>
-        <w:rPr>
-          <w:sz w:val="28"/>
-          <w:lang w:val="en-US"/>
-        </w:rPr>
-      </w:pPr>
-      <w:r>
-        <w:rPr>
-          <w:sz w:val="28"/>
-          <w:lang w:val="en-US"/>
-        </w:rPr>
-        <w:t>Combos</w:t>
-      </w:r>
-    </w:p>
-    <w:p>
-      <w:pPr>
-        <w:pStyle w:val="NoSpacing"/>
-        <w:spacing w:line="360" w:lineRule="auto"/>
-        <w:rPr>
-          <w:rStyle w:val="Strong"/>
-          <w:lang w:val="en-US"/>
-        </w:rPr>
-      </w:pPr>
-      <w:r>
-        <w:rPr>
-          <w:rStyle w:val="Strong"/>
-          <w:lang w:val="en-US"/>
-        </w:rPr>
-        <w:t>Warp that only works on someone else</w:t>
-      </w:r>
-    </w:p>
-    <w:p>
-      <w:pPr>
-        <w:pStyle w:val="NoSpacing"/>
-        <w:spacing w:line="360" w:lineRule="auto"/>
-        <w:rPr>
-          <w:rStyle w:val="Strong"/>
-          <w:lang w:val="en-US"/>
-        </w:rPr>
-      </w:pPr>
-      <w:r>
-        <w:rPr>
-          <w:rStyle w:val="Strong"/>
-          <w:rFonts w:hint="eastAsia"/>
-          <w:lang w:val="en-US"/>
-        </w:rPr>
-        <w:t>▼</w:t>
-      </w:r>
-    </w:p>
-    <w:p>
-      <w:pPr>
-        <w:pStyle w:val="NoSpacing"/>
-        <w:spacing w:line="360" w:lineRule="auto"/>
-        <w:rPr>
-          <w:rStyle w:val="Strong"/>
-          <w:lang w:val="en-US"/>
-        </w:rPr>
-      </w:pPr>
-      <w:r>
-        <w:rPr>
-          <w:rStyle w:val="Strong"/>
-          <w:lang w:val="en-US"/>
-        </w:rPr>
-        <w:t>Stun or does damage to everyone around you. Maybe even channel time</w:t>
-      </w:r>
-    </w:p>
-    <w:p>
-      <w:pPr>
-        <w:pStyle w:val="NoSpacing"/>
-        <w:spacing w:line="360" w:lineRule="auto"/>
-        <w:rPr>
-          <w:rStyle w:val="Strong"/>
-          <w:lang w:val="en-US"/>
-        </w:rPr>
-      </w:pPr>
-      <w:r>
-        <w:rPr>
-          <w:rStyle w:val="Strong"/>
-          <w:rFonts w:ascii="Arial" w:hAnsi="Arial" w:cs="Arial"/>
-          <w:lang w:val="en-US"/>
-        </w:rPr>
-        <w:t>▼</w:t>
-      </w:r>
-    </w:p>
-    <w:p>
-      <w:pPr>
-        <w:pStyle w:val="NoSpacing"/>
-        <w:spacing w:line="360" w:lineRule="auto"/>
-        <w:rPr>
-          <w:rStyle w:val="Strong"/>
-          <w:lang w:val="en-US"/>
-        </w:rPr>
-      </w:pPr>
-      <w:r>
-        <w:rPr>
-          <w:rStyle w:val="Strong"/>
-          <w:lang w:val="en-US"/>
-        </w:rPr>
-        <w:t>Pull someone back</w:t>
-      </w:r>
-    </w:p>
-    <w:p>
-      <w:pPr>
-        <w:pStyle w:val="NoSpacing"/>
-        <w:spacing w:line="360" w:lineRule="auto"/>
-        <w:rPr>
-          <w:rStyle w:val="Strong"/>
-          <w:lang w:val="en-US"/>
-        </w:rPr>
-      </w:pPr>
-    </w:p>
-    <w:p>
-      <w:pPr>
-        <w:pStyle w:val="NoSpacing"/>
-        <w:spacing w:line="360" w:lineRule="auto"/>
-        <w:rPr>
-          <w:rStyle w:val="Strong"/>
-          <w:lang w:val="en-US"/>
-        </w:rPr>
-      </w:pPr>
-      <w:r>
-        <w:rPr>
-          <w:rStyle w:val="Strong"/>
-          <w:lang w:val="en-US"/>
-        </w:rPr>
-        <w:t xml:space="preserve">Ping pong: </w:t>
-      </w:r>
-    </w:p>
-    <w:p>
-      <w:pPr>
-        <w:pStyle w:val="NoSpacing"/>
-        <w:spacing w:line="360" w:lineRule="auto"/>
-        <w:rPr>
-          <w:rStyle w:val="Strong"/>
-          <w:lang w:val="en-US"/>
-        </w:rPr>
-      </w:pPr>
-      <w:r>
-        <w:rPr>
-          <w:rStyle w:val="Strong"/>
-          <w:lang w:val="en-US"/>
-        </w:rPr>
-        <w:t xml:space="preserve">A blink. </w:t>
-      </w:r>
-    </w:p>
-    <w:p>
-      <w:pPr>
-        <w:pStyle w:val="NoSpacing"/>
-        <w:spacing w:line="360" w:lineRule="auto"/>
-        <w:rPr>
-          <w:rStyle w:val="Strong"/>
-          <w:lang w:val="en-US"/>
-        </w:rPr>
-      </w:pPr>
-      <w:r>
-        <w:rPr>
-          <w:rStyle w:val="Strong"/>
-          <w:lang w:val="en-US"/>
-        </w:rPr>
-        <w:t>A smack pushes away from you</w:t>
-      </w:r>
-    </w:p>
-    <w:p>
-      <w:pPr>
-        <w:pStyle w:val="NoSpacing"/>
-        <w:spacing w:line="360" w:lineRule="auto"/>
-        <w:rPr>
-          <w:rStyle w:val="Strong"/>
-          <w:lang w:val="en-US"/>
-        </w:rPr>
-      </w:pPr>
-      <w:r>
-        <w:rPr>
-          <w:rStyle w:val="Strong"/>
-          <w:lang w:val="en-US"/>
-        </w:rPr>
-        <w:t>A smack that only hits pushed targets for higher momentum</w:t>
-      </w:r>
-    </w:p>
-    <w:p>
-      <w:pPr>
-        <w:pStyle w:val="NoSpacing"/>
-        <w:spacing w:line="360" w:lineRule="auto"/>
-        <w:rPr>
-          <w:rStyle w:val="Strong"/>
-          <w:lang w:val="en-US"/>
-        </w:rPr>
-      </w:pPr>
-    </w:p>
-    <w:p>
-      <w:pPr>
-        <w:pStyle w:val="NoSpacing"/>
-        <w:spacing w:line="360" w:lineRule="auto"/>
-        <w:rPr>
-          <w:rStyle w:val="Strong"/>
-          <w:lang w:val="en-US"/>
-        </w:rPr>
-      </w:pPr>
-      <w:r>
-        <w:rPr>
-          <w:rStyle w:val="Strong"/>
-          <w:lang w:val="en-US"/>
-        </w:rPr>
-        <w:t xml:space="preserve">Pull someone in </w:t>
-      </w:r>
-    </w:p>
-    <w:p>
-      <w:pPr>
-        <w:pStyle w:val="NoSpacing"/>
-        <w:spacing w:line="360" w:lineRule="auto"/>
-        <w:rPr>
-          <w:rStyle w:val="Strong"/>
-          <w:lang w:val="en-US"/>
-        </w:rPr>
-      </w:pPr>
-      <w:r>
-        <w:rPr>
-          <w:rStyle w:val="Strong"/>
-          <w:rFonts w:ascii="Arial" w:hAnsi="Arial" w:cs="Arial"/>
-          <w:lang w:val="en-US"/>
-        </w:rPr>
-        <w:t>▼</w:t>
-      </w:r>
-    </w:p>
-    <w:p>
-      <w:pPr>
-        <w:pStyle w:val="NoSpacing"/>
-        <w:spacing w:line="360" w:lineRule="auto"/>
-        <w:rPr>
-          <w:rStyle w:val="Strong"/>
-          <w:lang w:val="en-US"/>
-        </w:rPr>
-      </w:pPr>
-      <w:r>
-        <w:rPr>
-          <w:rStyle w:val="Strong"/>
-          <w:lang w:val="en-US"/>
-        </w:rPr>
-        <w:t xml:space="preserve">Small </w:t>
-      </w:r>
-      <w:proofErr w:type="spellStart"/>
-      <w:r>
-        <w:rPr>
-          <w:rStyle w:val="Strong"/>
-          <w:lang w:val="en-US"/>
-        </w:rPr>
-        <w:t>AoE</w:t>
-      </w:r>
-      <w:proofErr w:type="spellEnd"/>
-      <w:r>
-        <w:rPr>
-          <w:rStyle w:val="Strong"/>
-          <w:lang w:val="en-US"/>
-        </w:rPr>
-        <w:t xml:space="preserve">, high damage – Decent </w:t>
-      </w:r>
-      <w:proofErr w:type="spellStart"/>
-      <w:r>
-        <w:rPr>
-          <w:rStyle w:val="Strong"/>
-          <w:lang w:val="en-US"/>
-        </w:rPr>
-        <w:t>casttime</w:t>
-      </w:r>
-      <w:proofErr w:type="spellEnd"/>
-      <w:r>
-        <w:rPr>
-          <w:rStyle w:val="Strong"/>
-          <w:lang w:val="en-US"/>
-        </w:rPr>
-        <w:t xml:space="preserve"> (easy to dodge)</w:t>
-      </w:r>
-    </w:p>
-    <w:p>
-      <w:pPr>
-        <w:pStyle w:val="NoSpacing"/>
-        <w:spacing w:line="360" w:lineRule="auto"/>
-        <w:rPr>
-          <w:rStyle w:val="Strong"/>
-          <w:lang w:val="en-US"/>
-        </w:rPr>
-      </w:pPr>
-    </w:p>
-    <w:p>
-      <w:pPr>
-        <w:pStyle w:val="NoSpacing"/>
-        <w:spacing w:line="360" w:lineRule="auto"/>
-        <w:rPr>
-          <w:rStyle w:val="Strong"/>
-          <w:lang w:val="en-US"/>
-        </w:rPr>
-      </w:pPr>
-      <w:r>
-        <w:rPr>
-          <w:rStyle w:val="Strong"/>
-          <w:lang w:val="en-US"/>
-        </w:rPr>
-        <w:t xml:space="preserve">Or </w:t>
-      </w:r>
-    </w:p>
-    <w:p>
-      <w:pPr>
-        <w:pStyle w:val="NoSpacing"/>
-        <w:spacing w:line="360" w:lineRule="auto"/>
-        <w:rPr>
-          <w:rStyle w:val="Strong"/>
-          <w:lang w:val="en-US"/>
-        </w:rPr>
-      </w:pPr>
-    </w:p>
-    <w:p>
-      <w:pPr>
-        <w:pStyle w:val="NoSpacing"/>
-        <w:spacing w:line="360" w:lineRule="auto"/>
-        <w:rPr>
-          <w:rStyle w:val="Strong"/>
-          <w:lang w:val="en-US"/>
-        </w:rPr>
-      </w:pPr>
-      <w:r>
-        <w:rPr>
-          <w:rStyle w:val="Strong"/>
-          <w:lang w:val="en-US"/>
-        </w:rPr>
-        <w:t>Pull someone in</w:t>
-      </w:r>
-    </w:p>
-    <w:p>
-      <w:pPr>
-        <w:pStyle w:val="NoSpacing"/>
-        <w:spacing w:line="360" w:lineRule="auto"/>
-        <w:rPr>
-          <w:rStyle w:val="Strong"/>
-          <w:lang w:val="en-US"/>
-        </w:rPr>
-      </w:pPr>
-      <w:r>
-        <w:rPr>
-          <w:rStyle w:val="Strong"/>
-          <w:rFonts w:ascii="Arial" w:hAnsi="Arial" w:cs="Arial"/>
-          <w:lang w:val="en-US"/>
-        </w:rPr>
-        <w:t>▼</w:t>
-      </w:r>
-    </w:p>
-    <w:p>
-      <w:pPr>
-        <w:pStyle w:val="NoSpacing"/>
-        <w:spacing w:line="360" w:lineRule="auto"/>
-        <w:rPr>
-          <w:rStyle w:val="Strong"/>
-          <w:lang w:val="en-US"/>
-        </w:rPr>
-      </w:pPr>
-      <w:r>
-        <w:rPr>
-          <w:rStyle w:val="Strong"/>
-          <w:lang w:val="en-US"/>
-        </w:rPr>
-        <w:t xml:space="preserve">Small </w:t>
-      </w:r>
-      <w:proofErr w:type="spellStart"/>
-      <w:r>
-        <w:rPr>
-          <w:rStyle w:val="Strong"/>
-          <w:lang w:val="en-US"/>
-        </w:rPr>
-        <w:t>AoE</w:t>
-      </w:r>
-      <w:proofErr w:type="spellEnd"/>
-      <w:r>
-        <w:rPr>
-          <w:rStyle w:val="Strong"/>
-          <w:lang w:val="en-US"/>
-        </w:rPr>
-        <w:t xml:space="preserve"> stun</w:t>
-      </w:r>
-    </w:p>
-    <w:p>
-      <w:pPr>
-        <w:pStyle w:val="NoSpacing"/>
-        <w:spacing w:line="360" w:lineRule="auto"/>
-        <w:rPr>
-          <w:rStyle w:val="Strong"/>
-          <w:lang w:val="en-US"/>
-        </w:rPr>
-      </w:pPr>
-      <w:r>
-        <w:rPr>
-          <w:rStyle w:val="Strong"/>
-          <w:rFonts w:ascii="Arial" w:hAnsi="Arial" w:cs="Arial"/>
-          <w:lang w:val="en-US"/>
-        </w:rPr>
-        <w:t>▼</w:t>
-      </w:r>
-    </w:p>
-    <w:p>
-      <w:pPr>
-        <w:pStyle w:val="NoSpacing"/>
-        <w:spacing w:line="360" w:lineRule="auto"/>
-        <w:rPr>
-          <w:rStyle w:val="Strong"/>
-          <w:lang w:val="en-US"/>
-        </w:rPr>
-      </w:pPr>
-      <w:r>
-        <w:rPr>
-          <w:rStyle w:val="Strong"/>
-          <w:lang w:val="en-US"/>
-        </w:rPr>
-        <w:t>Slow and with channel time snipe ability to do damage</w:t>
-      </w:r>
-    </w:p>
-    <w:p>
-      <w:pPr>
-        <w:pStyle w:val="Heading2"/>
-        <w:spacing w:line="360" w:lineRule="auto"/>
-        <w:rPr>
-          <w:rFonts w:eastAsia="Yu Mincho"/>
-          <w:lang w:val="en-US" w:eastAsia="ja-JP"/>
-        </w:rPr>
-      </w:pPr>
-      <w:r>
-        <w:rPr>
-          <w:rFonts w:eastAsia="Yu Mincho"/>
-          <w:lang w:val="en-US" w:eastAsia="ja-JP"/>
-        </w:rPr>
-        <w:t>Characters</w:t>
-      </w:r>
-      <w:r>
-        <w:rPr>
-          <w:rFonts w:eastAsia="Yu Mincho"/>
-          <w:lang w:val="en-US" w:eastAsia="ja-JP"/>
-        </w:rPr>
-        <w:t>/Teams</w:t>
-      </w:r>
-    </w:p>
-    <w:p>
-      <w:pPr>
-        <w:spacing w:line="360" w:lineRule="auto"/>
-        <w:rPr>
-          <w:rStyle w:val="Strong"/>
+      <w:r>
+        <w:rPr>
+          <w:rStyle w:val="Strong"/>
+          <w:b w:val="0"/>
+          <w:lang w:val="en-US"/>
+        </w:rPr>
+        <w:t xml:space="preserve"> to move. </w:t>
+      </w:r>
+    </w:p>
+    <w:p>
+      <w:pPr>
+        <w:rPr>
+          <w:rStyle w:val="Strong"/>
+          <w:b w:val="0"/>
+          <w:lang w:val="en-US"/>
+        </w:rPr>
+      </w:pPr>
+      <w:r>
+        <w:rPr>
+          <w:rStyle w:val="Strong"/>
+          <w:b w:val="0"/>
+          <w:lang w:val="en-US"/>
+        </w:rPr>
+        <w:t>3 sticks in the same direction means it goes fast as hell.</w:t>
+      </w:r>
+    </w:p>
+    <w:p>
+      <w:pPr>
+        <w:rPr>
+          <w:rStyle w:val="Strong"/>
+          <w:b w:val="0"/>
+          <w:lang w:val="en-US"/>
+        </w:rPr>
+      </w:pPr>
+      <w:r>
+        <w:rPr>
+          <w:rStyle w:val="Strong"/>
+          <w:b w:val="0"/>
+          <w:lang w:val="en-US"/>
+        </w:rPr>
+        <w:t>Rams other players</w:t>
+      </w:r>
+    </w:p>
+    <w:p>
+      <w:pPr>
+        <w:rPr>
+          <w:rStyle w:val="Strong"/>
+          <w:b w:val="0"/>
+          <w:lang w:val="en-US"/>
+        </w:rPr>
+      </w:pPr>
+    </w:p>
+    <w:p>
+      <w:pPr>
+        <w:rPr>
+          <w:rStyle w:val="Strong"/>
+          <w:b w:val="0"/>
           <w:i/>
           <w:lang w:val="en-US"/>
         </w:rPr>
@@ -982,138 +1183,91 @@
       <w:r>
         <w:rPr>
           <w:rStyle w:val="Strong"/>
+          <w:b w:val="0"/>
           <w:i/>
           <w:lang w:val="en-US"/>
         </w:rPr>
-        <w:t>Train Character</w:t>
-      </w:r>
-    </w:p>
-    <w:p>
-      <w:pPr>
-        <w:spacing w:line="360" w:lineRule="auto"/>
-        <w:rPr>
-          <w:rStyle w:val="Strong"/>
-          <w:lang w:val="en-US"/>
-        </w:rPr>
-      </w:pPr>
-      <w:r>
-        <w:rPr>
-          <w:rStyle w:val="Strong"/>
-          <w:lang w:val="en-US"/>
-        </w:rPr>
-        <w:t xml:space="preserve">Reads every player’s input to move. </w:t>
-      </w:r>
-    </w:p>
-    <w:p>
-      <w:pPr>
-        <w:spacing w:line="360" w:lineRule="auto"/>
-        <w:rPr>
-          <w:rStyle w:val="Strong"/>
-          <w:lang w:val="en-US"/>
-        </w:rPr>
-      </w:pPr>
-      <w:r>
-        <w:rPr>
-          <w:rStyle w:val="Strong"/>
-          <w:lang w:val="en-US"/>
-        </w:rPr>
-        <w:t>3 sticks in the same direction means it goes fast as hell.</w:t>
-      </w:r>
-    </w:p>
-    <w:p>
-      <w:pPr>
-        <w:spacing w:line="360" w:lineRule="auto"/>
-        <w:rPr>
-          <w:rStyle w:val="Strong"/>
-          <w:lang w:val="en-US"/>
-        </w:rPr>
-      </w:pPr>
-      <w:r>
-        <w:rPr>
-          <w:rStyle w:val="Strong"/>
-          <w:lang w:val="en-US"/>
-        </w:rPr>
-        <w:lastRenderedPageBreak/>
-        <w:t>Rams other players</w:t>
-      </w:r>
-    </w:p>
-    <w:p>
-      <w:pPr>
-        <w:spacing w:line="360" w:lineRule="auto"/>
-        <w:rPr>
-          <w:rStyle w:val="Strong"/>
-          <w:lang w:val="en-US"/>
-        </w:rPr>
-      </w:pPr>
-    </w:p>
-    <w:p>
-      <w:pPr>
-        <w:spacing w:line="360" w:lineRule="auto"/>
-        <w:rPr>
-          <w:rStyle w:val="Strong"/>
-          <w:i/>
-          <w:lang w:val="en-US"/>
-        </w:rPr>
-      </w:pPr>
-      <w:r>
-        <w:rPr>
-          <w:rStyle w:val="Strong"/>
-          <w:i/>
-          <w:lang w:val="en-US"/>
-        </w:rPr>
         <w:t>Magnet boys</w:t>
       </w:r>
     </w:p>
     <w:p>
       <w:pPr>
-        <w:spacing w:line="360" w:lineRule="auto"/>
-        <w:rPr>
-          <w:rStyle w:val="Strong"/>
-          <w:lang w:val="en-US"/>
-        </w:rPr>
-      </w:pPr>
-      <w:r>
-        <w:rPr>
-          <w:rStyle w:val="Strong"/>
-          <w:lang w:val="en-US"/>
-        </w:rPr>
-        <w:t>P1 puts P2 in orbit a</w:t>
-      </w:r>
-      <w:r>
-        <w:rPr>
-          <w:rStyle w:val="Strong"/>
-          <w:lang w:val="en-US"/>
-        </w:rPr>
-        <w:t>round him, increasing his momentum</w:t>
-      </w:r>
-    </w:p>
-    <w:p>
-      <w:pPr>
-        <w:spacing w:line="360" w:lineRule="auto"/>
-        <w:rPr>
-          <w:rStyle w:val="Strong"/>
-          <w:lang w:val="en-US"/>
-        </w:rPr>
-      </w:pPr>
-      <w:r>
-        <w:rPr>
-          <w:rStyle w:val="Strong"/>
-          <w:lang w:val="en-US"/>
-        </w:rPr>
-        <w:t>Let’s go and lets P2 boost himself in air</w:t>
-      </w:r>
-    </w:p>
-    <w:p>
-      <w:pPr>
-        <w:spacing w:line="360" w:lineRule="auto"/>
-        <w:rPr>
-          <w:rStyle w:val="Strong"/>
-          <w:lang w:val="en-US"/>
-        </w:rPr>
-      </w:pPr>
-      <w:r>
-        <w:rPr>
-          <w:rStyle w:val="Strong"/>
+        <w:rPr>
+          <w:rStyle w:val="Strong"/>
+          <w:b w:val="0"/>
+          <w:lang w:val="en-US"/>
+        </w:rPr>
+      </w:pPr>
+      <w:r>
+        <w:rPr>
+          <w:rStyle w:val="Strong"/>
+          <w:b w:val="0"/>
+          <w:lang w:val="en-US"/>
+        </w:rPr>
+        <w:t>P1 puts P2 in orbit around him, increasing his momentum</w:t>
+      </w:r>
+    </w:p>
+    <w:p>
+      <w:pPr>
+        <w:rPr>
+          <w:rStyle w:val="Strong"/>
+          <w:b w:val="0"/>
+          <w:lang w:val="en-US"/>
+        </w:rPr>
+      </w:pPr>
+      <w:r>
+        <w:rPr>
+          <w:rStyle w:val="Strong"/>
+          <w:b w:val="0"/>
+          <w:lang w:val="en-US"/>
+        </w:rPr>
+        <w:t>Let’s go and lets P2 boost</w:t>
+      </w:r>
+      <w:r>
+        <w:rPr>
+          <w:rStyle w:val="Strong"/>
+          <w:b w:val="0"/>
+          <w:lang w:val="en-US"/>
+        </w:rPr>
+        <w:t>, adjust his path,</w:t>
+      </w:r>
+      <w:r>
+        <w:rPr>
+          <w:rStyle w:val="Strong"/>
+          <w:b w:val="0"/>
+          <w:lang w:val="en-US"/>
+        </w:rPr>
+        <w:t xml:space="preserve"> in </w:t>
+      </w:r>
+      <w:r>
+        <w:rPr>
+          <w:rStyle w:val="Strong"/>
+          <w:b w:val="0"/>
+          <w:lang w:val="en-US"/>
+        </w:rPr>
+        <w:t xml:space="preserve">the </w:t>
+      </w:r>
+      <w:r>
+        <w:rPr>
+          <w:rStyle w:val="Strong"/>
+          <w:b w:val="0"/>
+          <w:lang w:val="en-US"/>
+        </w:rPr>
+        <w:t>air</w:t>
+      </w:r>
+    </w:p>
+    <w:p>
+      <w:pPr>
+        <w:rPr>
+          <w:rStyle w:val="Strong"/>
+          <w:b w:val="0"/>
+          <w:lang w:val="en-US"/>
+        </w:rPr>
+      </w:pPr>
+      <w:r>
+        <w:rPr>
+          <w:rStyle w:val="Strong"/>
+          <w:b w:val="0"/>
           <w:lang w:val="en-US"/>
         </w:rPr>
         <w:t>P3???</w:t>

</xml_diff>

<commit_message>
Paper Prototype 2 - Blindfold
+ additions to word and shiet
</commit_message>
<xml_diff>
--- a/Concept Document.docx
+++ b/Concept Document.docx
@@ -468,6 +468,220 @@
     </w:p>
     <w:p>
       <w:pPr>
+        <w:rPr>
+          <w:lang w:val="en-US"/>
+        </w:rPr>
+      </w:pPr>
+      <w:r>
+        <w:rPr>
+          <w:lang w:val="en-US"/>
+        </w:rPr>
+        <w:t>Team consists of 1 settler, 1 blocker, and 1 smasher</w:t>
+      </w:r>
+    </w:p>
+    <w:p>
+      <w:pPr>
+        <w:rPr>
+          <w:lang w:val="en-US"/>
+        </w:rPr>
+      </w:pPr>
+      <w:r>
+        <w:rPr>
+          <w:lang w:val="en-US"/>
+        </w:rPr>
+        <w:t>Settler:</w:t>
+      </w:r>
+    </w:p>
+    <w:p>
+      <w:pPr>
+        <w:rPr>
+          <w:lang w:val="en-US"/>
+        </w:rPr>
+      </w:pPr>
+      <w:r>
+        <w:rPr>
+          <w:lang w:val="en-US"/>
+        </w:rPr>
+        <w:tab/>
+        <w:t>Ability 1: Pulls everyone in an area together</w:t>
+      </w:r>
+    </w:p>
+    <w:p>
+      <w:pPr>
+        <w:rPr>
+          <w:lang w:val="en-US"/>
+        </w:rPr>
+      </w:pPr>
+      <w:r>
+        <w:rPr>
+          <w:lang w:val="en-US"/>
+        </w:rPr>
+        <w:tab/>
+        <w:t>Ability 2: Single target slow, makes them take increased damage</w:t>
+      </w:r>
+    </w:p>
+    <w:p>
+      <w:pPr>
+        <w:rPr>
+          <w:lang w:val="en-US"/>
+        </w:rPr>
+      </w:pPr>
+      <w:r>
+        <w:rPr>
+          <w:lang w:val="en-US"/>
+        </w:rPr>
+        <w:tab/>
+        <w:t>Ability 3: Throws close enemy to target location</w:t>
+      </w:r>
+    </w:p>
+    <w:p>
+      <w:pPr>
+        <w:rPr>
+          <w:lang w:val="en-US"/>
+        </w:rPr>
+      </w:pPr>
+    </w:p>
+    <w:p>
+      <w:pPr>
+        <w:rPr>
+          <w:lang w:val="en-US"/>
+        </w:rPr>
+      </w:pPr>
+      <w:r>
+        <w:rPr>
+          <w:lang w:val="en-US"/>
+        </w:rPr>
+        <w:t xml:space="preserve">Blocker: </w:t>
+      </w:r>
+    </w:p>
+    <w:p>
+      <w:pPr>
+        <w:rPr>
+          <w:lang w:val="en-US"/>
+        </w:rPr>
+      </w:pPr>
+      <w:r>
+        <w:rPr>
+          <w:lang w:val="en-US"/>
+        </w:rPr>
+        <w:tab/>
+        <w:t xml:space="preserve">Ability 1: </w:t>
+      </w:r>
+      <w:proofErr w:type="spellStart"/>
+      <w:r>
+        <w:rPr>
+          <w:lang w:val="en-US"/>
+        </w:rPr>
+        <w:t>Unables</w:t>
+      </w:r>
+      <w:proofErr w:type="spellEnd"/>
+      <w:r>
+        <w:rPr>
+          <w:lang w:val="en-US"/>
+        </w:rPr>
+        <w:t xml:space="preserve"> an enemy to use abilities </w:t>
+      </w:r>
+    </w:p>
+    <w:p>
+      <w:pPr>
+        <w:rPr>
+          <w:lang w:val="en-US"/>
+        </w:rPr>
+      </w:pPr>
+      <w:r>
+        <w:rPr>
+          <w:lang w:val="en-US"/>
+        </w:rPr>
+        <w:tab/>
+        <w:t>Ability 2: Some way of blocking the smashes</w:t>
+      </w:r>
+    </w:p>
+    <w:p>
+      <w:pPr>
+        <w:rPr>
+          <w:lang w:val="en-US"/>
+        </w:rPr>
+      </w:pPr>
+      <w:r>
+        <w:rPr>
+          <w:lang w:val="en-US"/>
+        </w:rPr>
+        <w:tab/>
+        <w:t xml:space="preserve">Ability 3: </w:t>
+      </w:r>
+      <w:r>
+        <w:rPr>
+          <w:lang w:val="en-US"/>
+        </w:rPr>
+        <w:t>Warps a target ally</w:t>
+      </w:r>
+    </w:p>
+    <w:p>
+      <w:pPr>
+        <w:rPr>
+          <w:lang w:val="en-US"/>
+        </w:rPr>
+      </w:pPr>
+    </w:p>
+    <w:p>
+      <w:pPr>
+        <w:rPr>
+          <w:lang w:val="en-US"/>
+        </w:rPr>
+      </w:pPr>
+      <w:r>
+        <w:rPr>
+          <w:lang w:val="en-US"/>
+        </w:rPr>
+        <w:t>Smasher:</w:t>
+      </w:r>
+    </w:p>
+    <w:p>
+      <w:pPr>
+        <w:rPr>
+          <w:lang w:val="en-US"/>
+        </w:rPr>
+      </w:pPr>
+      <w:r>
+        <w:rPr>
+          <w:lang w:val="en-US"/>
+        </w:rPr>
+        <w:tab/>
+        <w:t>Ability 1: Long range arrow dealing significant damage but travels slowly</w:t>
+      </w:r>
+    </w:p>
+    <w:p>
+      <w:pPr>
+        <w:rPr>
+          <w:lang w:val="en-US"/>
+        </w:rPr>
+      </w:pPr>
+      <w:r>
+        <w:rPr>
+          <w:lang w:val="en-US"/>
+        </w:rPr>
+        <w:tab/>
+        <w:t>Ability 2: After a delay, blasts everyone in an area around him</w:t>
+      </w:r>
+    </w:p>
+    <w:p>
+      <w:pPr>
+        <w:rPr>
+          <w:lang w:val="en-US"/>
+        </w:rPr>
+      </w:pPr>
+      <w:r>
+        <w:rPr>
+          <w:lang w:val="en-US"/>
+        </w:rPr>
+        <w:tab/>
+        <w:t>Ability 3: Area of effect damage somehow</w:t>
+      </w:r>
+      <w:bookmarkStart w:id="0" w:name="_GoBack"/>
+      <w:bookmarkEnd w:id="0"/>
+    </w:p>
+    <w:p>
+      <w:pPr>
         <w:pStyle w:val="Subtitle"/>
         <w:numPr>
           <w:ilvl w:val="0"/>
@@ -577,6 +791,7 @@
         <w:rPr>
           <w:lang w:val="en-US"/>
         </w:rPr>
+        <w:lastRenderedPageBreak/>
         <w:t>Alternatives for disabled folks</w:t>
       </w:r>
     </w:p>
@@ -1707,14 +1922,14 @@
           <w:lang w:val="en-US"/>
         </w:rPr>
       </w:pPr>
-      <w:bookmarkStart w:id="0" w:name="_Toc535768246"/>
+      <w:bookmarkStart w:id="1" w:name="_Toc535768246"/>
       <w:r>
         <w:rPr>
           <w:lang w:val="en-US"/>
         </w:rPr>
         <w:t>Pitches</w:t>
       </w:r>
-      <w:bookmarkEnd w:id="0"/>
+      <w:bookmarkEnd w:id="1"/>
     </w:p>
     <w:p>
       <w:pPr>
@@ -1845,14 +2060,14 @@
           <w:lang w:val="en-US"/>
         </w:rPr>
       </w:pPr>
-      <w:bookmarkStart w:id="1" w:name="_Toc535768247"/>
+      <w:bookmarkStart w:id="2" w:name="_Toc535768247"/>
       <w:r>
         <w:rPr>
           <w:lang w:val="en-US"/>
         </w:rPr>
         <w:t>All the garbage</w:t>
       </w:r>
-      <w:bookmarkEnd w:id="1"/>
+      <w:bookmarkEnd w:id="2"/>
     </w:p>
     <w:p>
       <w:pPr>
@@ -2410,7 +2625,7 @@
           <w:lang w:val="en-US"/>
         </w:rPr>
       </w:pPr>
-      <w:bookmarkStart w:id="2" w:name="_Toc535768248"/>
+      <w:bookmarkStart w:id="3" w:name="_Toc535768248"/>
       <w:r>
         <w:rPr>
           <w:rStyle w:val="Strong"/>
@@ -2419,7 +2634,7 @@
         </w:rPr>
         <w:t>Main Issues</w:t>
       </w:r>
-      <w:bookmarkEnd w:id="2"/>
+      <w:bookmarkEnd w:id="3"/>
     </w:p>
     <w:p>
       <w:pPr>
@@ -2459,8 +2674,39 @@
         </w:rPr>
         <w:t xml:space="preserve">Designing characters that have combos together. It can’t feel like all you’re doing is one button-press in the sense that it would be easier to execute from one person. Ways to avoid that are… making it difficult in itself, </w:t>
       </w:r>
-      <w:bookmarkStart w:id="3" w:name="_GoBack"/>
-      <w:bookmarkEnd w:id="3"/>
+    </w:p>
+    <w:p>
+      <w:pPr>
+        <w:rPr>
+          <w:lang w:val="en-US"/>
+        </w:rPr>
+      </w:pPr>
+      <w:r>
+        <w:rPr>
+          <w:lang w:val="en-US"/>
+        </w:rPr>
+        <w:t xml:space="preserve">What happens if </w:t>
+      </w:r>
+      <w:r>
+        <w:rPr>
+          <w:i/>
+          <w:lang w:val="en-US"/>
+        </w:rPr>
+        <w:t>one</w:t>
+      </w:r>
+      <w:r>
+        <w:rPr>
+          <w:lang w:val="en-US"/>
+        </w:rPr>
+        <w:t xml:space="preserve"> out of the combo of 3 or 2 dies?</w:t>
+      </w:r>
+    </w:p>
+    <w:p>
+      <w:pPr>
+        <w:rPr>
+          <w:lang w:val="en-US"/>
+        </w:rPr>
+      </w:pPr>
     </w:p>
     <w:p>
       <w:pPr>
@@ -2478,55 +2724,732 @@
           <w:b w:val="0"/>
           <w:lang w:val="en-US"/>
         </w:rPr>
+        <w:t>Narrative</w:t>
+      </w:r>
+      <w:bookmarkEnd w:id="4"/>
+    </w:p>
+    <w:p>
+      <w:pPr>
+        <w:spacing w:line="360" w:lineRule="auto"/>
+        <w:rPr>
+          <w:lang w:val="en-US"/>
+        </w:rPr>
+      </w:pPr>
+      <w:r>
+        <w:rPr>
+          <w:lang w:val="en-US"/>
+        </w:rPr>
+        <w:t>Far in the future, all necessary services have been taken over by robots, and planetary travel has become a custom. But with such a convenient society, the humans and aliens have lost track of what they want from life and what their purpose is. As depression spread into the vast galaxy, a sole entrepreneur finds a solution – a way people can regain their lost motivation and energy. Because within all of us is an endlessly deep mystery. Even those who spends millions of hours</w:t>
+      </w:r>
+      <w:r>
+        <w:rPr>
+          <w:lang w:val="en-US"/>
+        </w:rPr>
+        <w:t xml:space="preserve"> together</w:t>
+      </w:r>
+      <w:r>
+        <w:rPr>
+          <w:lang w:val="en-US"/>
+        </w:rPr>
+        <w:t xml:space="preserve"> won’t understand the depth of another creature perfectly, but they sure can strive to. The idea this entrepreneur had in mind was a sport, a battle within an arena where the understanding of your fellow team was the only way to achieve victory. </w:t>
+      </w:r>
+    </w:p>
+    <w:p>
+      <w:pPr>
+        <w:spacing w:line="360" w:lineRule="auto"/>
+        <w:rPr>
+          <w:lang w:val="en-US"/>
+        </w:rPr>
+      </w:pPr>
+      <w:r>
+        <w:rPr>
+          <w:lang w:val="en-US"/>
+        </w:rPr>
+        <w:t xml:space="preserve">Fight together with your best alien and human friends in an arena in a battle </w:t>
+      </w:r>
+      <w:r>
+        <w:rPr>
+          <w:lang w:val="en-US"/>
+        </w:rPr>
+        <w:t xml:space="preserve">to prove to the world your understanding of each other and </w:t>
+      </w:r>
+    </w:p>
+    <w:p>
+      <w:pPr>
+        <w:pStyle w:val="Heading1"/>
+        <w:rPr>
+          <w:lang w:val="en-US"/>
+        </w:rPr>
+      </w:pPr>
+      <w:bookmarkStart w:id="5" w:name="_Toc535768250"/>
+      <w:r>
+        <w:rPr>
+          <w:lang w:val="en-US"/>
+        </w:rPr>
+        <w:t>Different characters/abilities</w:t>
+      </w:r>
+      <w:bookmarkEnd w:id="5"/>
+    </w:p>
+    <w:p>
+      <w:pPr>
+        <w:pStyle w:val="Heading2"/>
+        <w:rPr>
+          <w:lang w:val="en-US"/>
+        </w:rPr>
+      </w:pPr>
+      <w:bookmarkStart w:id="6" w:name="_Toc535768251"/>
+      <w:r>
+        <w:rPr>
+          <w:lang w:val="en-US"/>
+        </w:rPr>
+        <w:t>Combos</w:t>
+      </w:r>
+      <w:bookmarkEnd w:id="6"/>
+    </w:p>
+    <w:p>
+      <w:pPr>
+        <w:rPr>
+          <w:rStyle w:val="Strong"/>
+          <w:b w:val="0"/>
+          <w:lang w:val="en-US"/>
+        </w:rPr>
+      </w:pPr>
+      <w:r>
+        <w:rPr>
+          <w:rStyle w:val="Strong"/>
+          <w:b w:val="0"/>
+          <w:lang w:val="en-US"/>
+        </w:rPr>
+        <w:t>Warp that only works on someone else</w:t>
+      </w:r>
+    </w:p>
+    <w:p>
+      <w:pPr>
+        <w:rPr>
+          <w:rStyle w:val="Strong"/>
+          <w:rFonts w:ascii="Arial" w:hAnsi="Arial" w:cs="Arial"/>
+          <w:b w:val="0"/>
+          <w:lang w:val="en-US"/>
+        </w:rPr>
+      </w:pPr>
+      <w:r>
+        <w:rPr>
+          <w:rStyle w:val="Strong"/>
+          <w:rFonts w:ascii="Arial" w:hAnsi="Arial" w:cs="Arial"/>
+          <w:b w:val="0"/>
+          <w:lang w:val="en-US"/>
+        </w:rPr>
+        <w:t>▼</w:t>
+      </w:r>
+    </w:p>
+    <w:p>
+      <w:pPr>
+        <w:rPr>
+          <w:rStyle w:val="Strong"/>
+          <w:b w:val="0"/>
+          <w:lang w:val="en-US"/>
+        </w:rPr>
+      </w:pPr>
+      <w:r>
+        <w:rPr>
+          <w:rStyle w:val="Strong"/>
+          <w:b w:val="0"/>
+          <w:lang w:val="en-US"/>
+        </w:rPr>
+        <w:t>Stun or does damage to everyone around you. Maybe even channel time</w:t>
+      </w:r>
+    </w:p>
+    <w:p>
+      <w:pPr>
+        <w:rPr>
+          <w:rStyle w:val="Strong"/>
+          <w:rFonts w:ascii="Arial" w:eastAsiaTheme="majorEastAsia" w:hAnsi="Arial" w:cs="Arial"/>
+          <w:b w:val="0"/>
+          <w:lang w:val="en-US"/>
+        </w:rPr>
+      </w:pPr>
+      <w:r>
+        <w:rPr>
+          <w:rStyle w:val="Strong"/>
+          <w:rFonts w:ascii="Arial" w:eastAsiaTheme="majorEastAsia" w:hAnsi="Arial" w:cs="Arial"/>
+          <w:b w:val="0"/>
+          <w:lang w:val="en-US"/>
+        </w:rPr>
+        <w:t>▼</w:t>
+      </w:r>
+    </w:p>
+    <w:p>
+      <w:pPr>
+        <w:rPr>
+          <w:rStyle w:val="Strong"/>
+          <w:b w:val="0"/>
+          <w:lang w:val="en-US"/>
+        </w:rPr>
+      </w:pPr>
+      <w:r>
+        <w:rPr>
+          <w:rStyle w:val="Strong"/>
+          <w:b w:val="0"/>
+          <w:lang w:val="en-US"/>
+        </w:rPr>
+        <w:t>Pull someone back</w:t>
+      </w:r>
+    </w:p>
+    <w:p>
+      <w:pPr>
+        <w:rPr>
+          <w:rStyle w:val="Strong"/>
+          <w:b w:val="0"/>
+          <w:lang w:val="en-US"/>
+        </w:rPr>
+      </w:pPr>
+    </w:p>
+    <w:p>
+      <w:pPr>
+        <w:rPr>
+          <w:rStyle w:val="Strong"/>
+          <w:b w:val="0"/>
+          <w:lang w:val="en-US"/>
+        </w:rPr>
+      </w:pPr>
+      <w:r>
+        <w:rPr>
+          <w:rStyle w:val="Strong"/>
+          <w:b w:val="0"/>
+          <w:lang w:val="en-US"/>
+        </w:rPr>
+        <w:t xml:space="preserve">Ping pong: </w:t>
+      </w:r>
+    </w:p>
+    <w:p>
+      <w:pPr>
+        <w:rPr>
+          <w:rStyle w:val="Strong"/>
+          <w:b w:val="0"/>
+          <w:lang w:val="en-US"/>
+        </w:rPr>
+      </w:pPr>
+      <w:r>
+        <w:rPr>
+          <w:rStyle w:val="Strong"/>
+          <w:b w:val="0"/>
+          <w:lang w:val="en-US"/>
+        </w:rPr>
+        <w:t xml:space="preserve">A blink. </w:t>
+      </w:r>
+    </w:p>
+    <w:p>
+      <w:pPr>
+        <w:rPr>
+          <w:rStyle w:val="Strong"/>
+          <w:b w:val="0"/>
+          <w:lang w:val="en-US"/>
+        </w:rPr>
+      </w:pPr>
+      <w:r>
+        <w:rPr>
+          <w:rStyle w:val="Strong"/>
+          <w:b w:val="0"/>
+          <w:lang w:val="en-US"/>
+        </w:rPr>
+        <w:t>A smack pushes away from you</w:t>
+      </w:r>
+    </w:p>
+    <w:p>
+      <w:pPr>
+        <w:rPr>
+          <w:rStyle w:val="Strong"/>
+          <w:b w:val="0"/>
+          <w:lang w:val="en-US"/>
+        </w:rPr>
+      </w:pPr>
+      <w:r>
+        <w:rPr>
+          <w:rStyle w:val="Strong"/>
+          <w:b w:val="0"/>
+          <w:lang w:val="en-US"/>
+        </w:rPr>
+        <w:t>A smack that only hits pushed targets for higher momentum</w:t>
+      </w:r>
+    </w:p>
+    <w:p>
+      <w:pPr>
+        <w:rPr>
+          <w:rStyle w:val="Strong"/>
+          <w:b w:val="0"/>
+          <w:lang w:val="en-US"/>
+        </w:rPr>
+      </w:pPr>
+    </w:p>
+    <w:p>
+      <w:pPr>
+        <w:rPr>
+          <w:rStyle w:val="Strong"/>
+          <w:b w:val="0"/>
+          <w:lang w:val="en-US"/>
+        </w:rPr>
+      </w:pPr>
+      <w:r>
+        <w:rPr>
+          <w:rStyle w:val="Strong"/>
+          <w:b w:val="0"/>
+          <w:lang w:val="en-US"/>
+        </w:rPr>
+        <w:t xml:space="preserve">Pull someone in </w:t>
+      </w:r>
+    </w:p>
+    <w:p>
+      <w:pPr>
+        <w:rPr>
+          <w:rStyle w:val="Strong"/>
+          <w:b w:val="0"/>
+          <w:lang w:val="en-US"/>
+        </w:rPr>
+      </w:pPr>
+      <w:r>
+        <w:rPr>
+          <w:rStyle w:val="Strong"/>
+          <w:rFonts w:ascii="Arial" w:hAnsi="Arial" w:cs="Arial"/>
+          <w:b w:val="0"/>
+          <w:lang w:val="en-US"/>
+        </w:rPr>
+        <w:t>▼</w:t>
+      </w:r>
+    </w:p>
+    <w:p>
+      <w:pPr>
+        <w:rPr>
+          <w:rStyle w:val="Strong"/>
+          <w:b w:val="0"/>
+          <w:lang w:val="en-US"/>
+        </w:rPr>
+      </w:pPr>
+      <w:r>
+        <w:rPr>
+          <w:rStyle w:val="Strong"/>
+          <w:b w:val="0"/>
+          <w:lang w:val="en-US"/>
+        </w:rPr>
+        <w:t xml:space="preserve">Small </w:t>
+      </w:r>
+      <w:proofErr w:type="spellStart"/>
+      <w:r>
+        <w:rPr>
+          <w:rStyle w:val="Strong"/>
+          <w:b w:val="0"/>
+          <w:lang w:val="en-US"/>
+        </w:rPr>
+        <w:t>AoE</w:t>
+      </w:r>
+      <w:proofErr w:type="spellEnd"/>
+      <w:r>
+        <w:rPr>
+          <w:rStyle w:val="Strong"/>
+          <w:b w:val="0"/>
+          <w:lang w:val="en-US"/>
+        </w:rPr>
+        <w:t xml:space="preserve">, high damage – Decent </w:t>
+      </w:r>
+      <w:proofErr w:type="spellStart"/>
+      <w:r>
+        <w:rPr>
+          <w:rStyle w:val="Strong"/>
+          <w:b w:val="0"/>
+          <w:lang w:val="en-US"/>
+        </w:rPr>
+        <w:t>casttime</w:t>
+      </w:r>
+      <w:proofErr w:type="spellEnd"/>
+      <w:r>
+        <w:rPr>
+          <w:rStyle w:val="Strong"/>
+          <w:b w:val="0"/>
+          <w:lang w:val="en-US"/>
+        </w:rPr>
+        <w:t xml:space="preserve"> (easy to dodge)</w:t>
+      </w:r>
+    </w:p>
+    <w:p>
+      <w:pPr>
+        <w:rPr>
+          <w:rStyle w:val="Strong"/>
+          <w:b w:val="0"/>
+          <w:lang w:val="en-US"/>
+        </w:rPr>
+      </w:pPr>
+    </w:p>
+    <w:p>
+      <w:pPr>
+        <w:rPr>
+          <w:rStyle w:val="Strong"/>
+          <w:b w:val="0"/>
+          <w:lang w:val="en-US"/>
+        </w:rPr>
+      </w:pPr>
+      <w:r>
+        <w:rPr>
+          <w:rStyle w:val="Strong"/>
+          <w:b w:val="0"/>
+          <w:lang w:val="en-US"/>
+        </w:rPr>
         <w:lastRenderedPageBreak/>
-        <w:t>Narrative</w:t>
-      </w:r>
-      <w:bookmarkEnd w:id="4"/>
-    </w:p>
-    <w:p>
-      <w:pPr>
-        <w:spacing w:line="360" w:lineRule="auto"/>
-        <w:rPr>
-          <w:lang w:val="en-US"/>
-        </w:rPr>
-      </w:pPr>
-      <w:r>
-        <w:rPr>
-          <w:lang w:val="en-US"/>
-        </w:rPr>
-        <w:t>Far in the future, all necessary services have been taken over by robots, and planetary travel has become a custom. But with such a convenient society, the humans and aliens have lost track of what they want from life and what their purpose is. As depression spread into the vast galaxy, a sole entrepreneur finds a solution – a way people can regain their lost motivation and energy. Because within all of us is an endlessly deep mystery. Even those who spends millions of hours</w:t>
-      </w:r>
-      <w:r>
-        <w:rPr>
-          <w:lang w:val="en-US"/>
-        </w:rPr>
-        <w:t xml:space="preserve"> together</w:t>
-      </w:r>
-      <w:r>
-        <w:rPr>
-          <w:lang w:val="en-US"/>
-        </w:rPr>
-        <w:t xml:space="preserve"> won’t understand the depth of another creature perfectly, but they sure can strive to. The idea this entrepreneur had in mind was a sport, a battle within an arena where the understanding of your fellow team was the only way to achieve victory. </w:t>
-      </w:r>
-    </w:p>
-    <w:p>
-      <w:pPr>
-        <w:spacing w:line="360" w:lineRule="auto"/>
-        <w:rPr>
-          <w:lang w:val="en-US"/>
-        </w:rPr>
-      </w:pPr>
-      <w:r>
-        <w:rPr>
-          <w:lang w:val="en-US"/>
-        </w:rPr>
-        <w:t xml:space="preserve">Fight together with your best alien and human friends in an arena in a battle </w:t>
-      </w:r>
-      <w:r>
-        <w:rPr>
-          <w:lang w:val="en-US"/>
-        </w:rPr>
-        <w:t xml:space="preserve">to prove to the world your understanding of each other and </w:t>
+        <w:t xml:space="preserve">Or </w:t>
+      </w:r>
+    </w:p>
+    <w:p>
+      <w:pPr>
+        <w:rPr>
+          <w:rStyle w:val="Strong"/>
+          <w:b w:val="0"/>
+          <w:lang w:val="en-US"/>
+        </w:rPr>
+      </w:pPr>
+    </w:p>
+    <w:p>
+      <w:pPr>
+        <w:rPr>
+          <w:rStyle w:val="Strong"/>
+          <w:b w:val="0"/>
+          <w:lang w:val="en-US"/>
+        </w:rPr>
+      </w:pPr>
+      <w:r>
+        <w:rPr>
+          <w:rStyle w:val="Strong"/>
+          <w:b w:val="0"/>
+          <w:lang w:val="en-US"/>
+        </w:rPr>
+        <w:t>Pull someone in</w:t>
+      </w:r>
+    </w:p>
+    <w:p>
+      <w:pPr>
+        <w:rPr>
+          <w:rStyle w:val="Strong"/>
+          <w:b w:val="0"/>
+          <w:lang w:val="en-US"/>
+        </w:rPr>
+      </w:pPr>
+      <w:r>
+        <w:rPr>
+          <w:rStyle w:val="Strong"/>
+          <w:rFonts w:ascii="Arial" w:hAnsi="Arial" w:cs="Arial"/>
+          <w:b w:val="0"/>
+          <w:lang w:val="en-US"/>
+        </w:rPr>
+        <w:t>▼</w:t>
+      </w:r>
+    </w:p>
+    <w:p>
+      <w:pPr>
+        <w:rPr>
+          <w:rStyle w:val="Strong"/>
+          <w:b w:val="0"/>
+          <w:lang w:val="en-US"/>
+        </w:rPr>
+      </w:pPr>
+      <w:r>
+        <w:rPr>
+          <w:rStyle w:val="Strong"/>
+          <w:b w:val="0"/>
+          <w:lang w:val="en-US"/>
+        </w:rPr>
+        <w:t xml:space="preserve">Small </w:t>
+      </w:r>
+      <w:proofErr w:type="spellStart"/>
+      <w:r>
+        <w:rPr>
+          <w:rStyle w:val="Strong"/>
+          <w:b w:val="0"/>
+          <w:lang w:val="en-US"/>
+        </w:rPr>
+        <w:t>AoE</w:t>
+      </w:r>
+      <w:proofErr w:type="spellEnd"/>
+      <w:r>
+        <w:rPr>
+          <w:rStyle w:val="Strong"/>
+          <w:b w:val="0"/>
+          <w:lang w:val="en-US"/>
+        </w:rPr>
+        <w:t xml:space="preserve"> stun</w:t>
+      </w:r>
+    </w:p>
+    <w:p>
+      <w:pPr>
+        <w:rPr>
+          <w:rStyle w:val="Strong"/>
+          <w:b w:val="0"/>
+          <w:lang w:val="en-US"/>
+        </w:rPr>
+      </w:pPr>
+      <w:r>
+        <w:rPr>
+          <w:rStyle w:val="Strong"/>
+          <w:rFonts w:ascii="Arial" w:hAnsi="Arial" w:cs="Arial"/>
+          <w:b w:val="0"/>
+          <w:lang w:val="en-US"/>
+        </w:rPr>
+        <w:t>▼</w:t>
+      </w:r>
+    </w:p>
+    <w:p>
+      <w:pPr>
+        <w:rPr>
+          <w:rStyle w:val="Strong"/>
+          <w:b w:val="0"/>
+          <w:lang w:val="en-US"/>
+        </w:rPr>
+      </w:pPr>
+      <w:r>
+        <w:rPr>
+          <w:rStyle w:val="Strong"/>
+          <w:b w:val="0"/>
+          <w:lang w:val="en-US"/>
+        </w:rPr>
+        <w:t>Slow and with channel time snipe ability to do damage</w:t>
+      </w:r>
+    </w:p>
+    <w:p>
+      <w:pPr>
+        <w:pStyle w:val="Heading2"/>
+        <w:rPr>
+          <w:lang w:val="en-US" w:eastAsia="ja-JP"/>
+        </w:rPr>
+      </w:pPr>
+      <w:bookmarkStart w:id="7" w:name="_Toc535768252"/>
+      <w:r>
+        <w:rPr>
+          <w:lang w:val="en-US" w:eastAsia="ja-JP"/>
+        </w:rPr>
+        <w:t>Characters</w:t>
+      </w:r>
+      <w:r>
+        <w:rPr>
+          <w:lang w:val="en-US" w:eastAsia="ja-JP"/>
+        </w:rPr>
+        <w:t>/Teams</w:t>
+      </w:r>
+      <w:bookmarkEnd w:id="7"/>
+    </w:p>
+    <w:p>
+      <w:pPr>
+        <w:rPr>
+          <w:lang w:val="en-US" w:eastAsia="ja-JP"/>
+        </w:rPr>
+      </w:pPr>
+      <w:r>
+        <w:rPr>
+          <w:lang w:val="en-US" w:eastAsia="ja-JP"/>
+        </w:rPr>
+        <w:t>Tiers for difference in difficulty on characters?</w:t>
+      </w:r>
+    </w:p>
+    <w:p>
+      <w:pPr>
+        <w:rPr>
+          <w:lang w:val="en-US" w:eastAsia="ja-JP"/>
+        </w:rPr>
+      </w:pPr>
+      <w:r>
+        <w:rPr>
+          <w:lang w:val="en-US" w:eastAsia="ja-JP"/>
+        </w:rPr>
+        <w:t>Same team characters wearing the same clothes?</w:t>
+      </w:r>
+    </w:p>
+    <w:p>
+      <w:pPr>
+        <w:rPr>
+          <w:lang w:val="en-US" w:eastAsia="ja-JP"/>
+        </w:rPr>
+      </w:pPr>
+    </w:p>
+    <w:p>
+      <w:pPr>
+        <w:pStyle w:val="Heading3"/>
+        <w:rPr>
+          <w:rStyle w:val="Strong"/>
+          <w:b w:val="0"/>
+          <w:i/>
+          <w:lang w:val="en-US"/>
+        </w:rPr>
+      </w:pPr>
+      <w:bookmarkStart w:id="8" w:name="_Toc535768253"/>
+      <w:r>
+        <w:rPr>
+          <w:rStyle w:val="Strong"/>
+          <w:b w:val="0"/>
+          <w:i/>
+          <w:lang w:val="en-US"/>
+        </w:rPr>
+        <w:t>Train Character</w:t>
+      </w:r>
+      <w:bookmarkEnd w:id="8"/>
+    </w:p>
+    <w:p>
+      <w:pPr>
+        <w:rPr>
+          <w:rStyle w:val="Strong"/>
+          <w:b w:val="0"/>
+          <w:lang w:val="en-US"/>
+        </w:rPr>
+      </w:pPr>
+      <w:r>
+        <w:rPr>
+          <w:rStyle w:val="Strong"/>
+          <w:b w:val="0"/>
+          <w:lang w:val="en-US"/>
+        </w:rPr>
+        <w:t xml:space="preserve">Reads every player’s input to move. </w:t>
+      </w:r>
+    </w:p>
+    <w:p>
+      <w:pPr>
+        <w:rPr>
+          <w:rStyle w:val="Strong"/>
+          <w:b w:val="0"/>
+          <w:lang w:val="en-US"/>
+        </w:rPr>
+      </w:pPr>
+      <w:r>
+        <w:rPr>
+          <w:rStyle w:val="Strong"/>
+          <w:b w:val="0"/>
+          <w:lang w:val="en-US"/>
+        </w:rPr>
+        <w:t>3 sticks in the same direction means it goes fast as hell.</w:t>
+      </w:r>
+    </w:p>
+    <w:p>
+      <w:pPr>
+        <w:rPr>
+          <w:rStyle w:val="Strong"/>
+          <w:b w:val="0"/>
+          <w:lang w:val="en-US"/>
+        </w:rPr>
+      </w:pPr>
+      <w:r>
+        <w:rPr>
+          <w:rStyle w:val="Strong"/>
+          <w:b w:val="0"/>
+          <w:lang w:val="en-US"/>
+        </w:rPr>
+        <w:t>Rams other players</w:t>
+      </w:r>
+    </w:p>
+    <w:p>
+      <w:pPr>
+        <w:rPr>
+          <w:rStyle w:val="Strong"/>
+          <w:b w:val="0"/>
+          <w:lang w:val="en-US"/>
+        </w:rPr>
+      </w:pPr>
+    </w:p>
+    <w:p>
+      <w:pPr>
+        <w:pStyle w:val="Heading3"/>
+        <w:rPr>
+          <w:rStyle w:val="Strong"/>
+          <w:b w:val="0"/>
+          <w:i/>
+          <w:lang w:val="en-US"/>
+        </w:rPr>
+      </w:pPr>
+      <w:bookmarkStart w:id="9" w:name="_Toc535768254"/>
+      <w:r>
+        <w:rPr>
+          <w:rStyle w:val="Strong"/>
+          <w:b w:val="0"/>
+          <w:i/>
+          <w:lang w:val="en-US"/>
+        </w:rPr>
+        <w:t>Magnet boys</w:t>
+      </w:r>
+      <w:bookmarkEnd w:id="9"/>
+    </w:p>
+    <w:p>
+      <w:pPr>
+        <w:rPr>
+          <w:rStyle w:val="Strong"/>
+          <w:b w:val="0"/>
+          <w:lang w:val="en-US"/>
+        </w:rPr>
+      </w:pPr>
+      <w:r>
+        <w:rPr>
+          <w:rStyle w:val="Strong"/>
+          <w:b w:val="0"/>
+          <w:lang w:val="en-US"/>
+        </w:rPr>
+        <w:t>P1 puts P2 in orbit around him, increasing his momentum</w:t>
+      </w:r>
+    </w:p>
+    <w:p>
+      <w:pPr>
+        <w:rPr>
+          <w:rStyle w:val="Strong"/>
+          <w:b w:val="0"/>
+          <w:lang w:val="en-US"/>
+        </w:rPr>
+      </w:pPr>
+      <w:r>
+        <w:rPr>
+          <w:rStyle w:val="Strong"/>
+          <w:b w:val="0"/>
+          <w:lang w:val="en-US"/>
+        </w:rPr>
+        <w:t>Let’s go and lets P2 boost</w:t>
+      </w:r>
+      <w:r>
+        <w:rPr>
+          <w:rStyle w:val="Strong"/>
+          <w:b w:val="0"/>
+          <w:lang w:val="en-US"/>
+        </w:rPr>
+        <w:t>, adjust his path,</w:t>
+      </w:r>
+      <w:r>
+        <w:rPr>
+          <w:rStyle w:val="Strong"/>
+          <w:b w:val="0"/>
+          <w:lang w:val="en-US"/>
+        </w:rPr>
+        <w:t xml:space="preserve"> in </w:t>
+      </w:r>
+      <w:r>
+        <w:rPr>
+          <w:rStyle w:val="Strong"/>
+          <w:b w:val="0"/>
+          <w:lang w:val="en-US"/>
+        </w:rPr>
+        <w:t xml:space="preserve">the </w:t>
+      </w:r>
+      <w:r>
+        <w:rPr>
+          <w:rStyle w:val="Strong"/>
+          <w:b w:val="0"/>
+          <w:lang w:val="en-US"/>
+        </w:rPr>
+        <w:t>air</w:t>
+      </w:r>
+    </w:p>
+    <w:p>
+      <w:pPr>
+        <w:rPr>
+          <w:rStyle w:val="Strong"/>
+          <w:b w:val="0"/>
+          <w:lang w:val="en-US"/>
+        </w:rPr>
+      </w:pPr>
+      <w:r>
+        <w:rPr>
+          <w:rStyle w:val="Strong"/>
+          <w:b w:val="0"/>
+          <w:lang w:val="en-US"/>
+        </w:rPr>
+        <w:t>P3???</w:t>
       </w:r>
     </w:p>
     <w:p>
@@ -2536,14 +3459,14 @@
           <w:lang w:val="en-US"/>
         </w:rPr>
       </w:pPr>
-      <w:bookmarkStart w:id="5" w:name="_Toc535768250"/>
-      <w:r>
-        <w:rPr>
-          <w:lang w:val="en-US"/>
-        </w:rPr>
-        <w:t>Different characters/abilities</w:t>
-      </w:r>
-      <w:bookmarkEnd w:id="5"/>
+      <w:bookmarkStart w:id="10" w:name="_Toc535768255"/>
+      <w:r>
+        <w:rPr>
+          <w:lang w:val="en-US"/>
+        </w:rPr>
+        <w:t>Paper Prototypes</w:t>
+      </w:r>
+      <w:bookmarkEnd w:id="10"/>
     </w:p>
     <w:p>
       <w:pPr>
@@ -2552,365 +3475,749 @@
           <w:lang w:val="en-US"/>
         </w:rPr>
       </w:pPr>
-      <w:bookmarkStart w:id="6" w:name="_Toc535768251"/>
-      <w:r>
-        <w:rPr>
-          <w:lang w:val="en-US"/>
-        </w:rPr>
-        <w:t>Combos</w:t>
-      </w:r>
-      <w:bookmarkEnd w:id="6"/>
-    </w:p>
-    <w:p>
-      <w:pPr>
-        <w:rPr>
-          <w:rStyle w:val="Strong"/>
-          <w:b w:val="0"/>
-          <w:lang w:val="en-US"/>
-        </w:rPr>
-      </w:pPr>
-      <w:r>
-        <w:rPr>
-          <w:rStyle w:val="Strong"/>
-          <w:b w:val="0"/>
-          <w:lang w:val="en-US"/>
-        </w:rPr>
-        <w:t>Warp that only works on someone else</w:t>
-      </w:r>
-    </w:p>
-    <w:p>
-      <w:pPr>
-        <w:rPr>
-          <w:rStyle w:val="Strong"/>
-          <w:rFonts w:ascii="Arial" w:hAnsi="Arial" w:cs="Arial"/>
-          <w:b w:val="0"/>
-          <w:lang w:val="en-US"/>
-        </w:rPr>
-      </w:pPr>
-      <w:r>
-        <w:rPr>
-          <w:rStyle w:val="Strong"/>
-          <w:rFonts w:ascii="Arial" w:hAnsi="Arial" w:cs="Arial"/>
-          <w:b w:val="0"/>
-          <w:lang w:val="en-US"/>
-        </w:rPr>
-        <w:t>▼</w:t>
-      </w:r>
-    </w:p>
-    <w:p>
-      <w:pPr>
-        <w:rPr>
-          <w:rStyle w:val="Strong"/>
-          <w:b w:val="0"/>
-          <w:lang w:val="en-US"/>
-        </w:rPr>
-      </w:pPr>
-      <w:r>
-        <w:rPr>
-          <w:rStyle w:val="Strong"/>
-          <w:b w:val="0"/>
-          <w:lang w:val="en-US"/>
-        </w:rPr>
-        <w:t>Stun or does damage to everyone around you. Maybe even channel time</w:t>
-      </w:r>
-    </w:p>
-    <w:p>
-      <w:pPr>
-        <w:rPr>
-          <w:rStyle w:val="Strong"/>
-          <w:rFonts w:ascii="Arial" w:eastAsiaTheme="majorEastAsia" w:hAnsi="Arial" w:cs="Arial"/>
-          <w:b w:val="0"/>
-          <w:lang w:val="en-US"/>
-        </w:rPr>
-      </w:pPr>
-      <w:r>
-        <w:rPr>
-          <w:rStyle w:val="Strong"/>
-          <w:rFonts w:ascii="Arial" w:eastAsiaTheme="majorEastAsia" w:hAnsi="Arial" w:cs="Arial"/>
-          <w:b w:val="0"/>
-          <w:lang w:val="en-US"/>
-        </w:rPr>
-        <w:t>▼</w:t>
-      </w:r>
-    </w:p>
-    <w:p>
-      <w:pPr>
-        <w:rPr>
-          <w:rStyle w:val="Strong"/>
-          <w:b w:val="0"/>
-          <w:lang w:val="en-US"/>
-        </w:rPr>
-      </w:pPr>
-      <w:r>
-        <w:rPr>
-          <w:rStyle w:val="Strong"/>
-          <w:b w:val="0"/>
-          <w:lang w:val="en-US"/>
-        </w:rPr>
-        <w:t>Pull someone back</w:t>
-      </w:r>
-    </w:p>
-    <w:p>
-      <w:pPr>
-        <w:rPr>
-          <w:rStyle w:val="Strong"/>
-          <w:b w:val="0"/>
-          <w:lang w:val="en-US"/>
-        </w:rPr>
-      </w:pPr>
-    </w:p>
-    <w:p>
-      <w:pPr>
-        <w:rPr>
-          <w:rStyle w:val="Strong"/>
-          <w:b w:val="0"/>
-          <w:lang w:val="en-US"/>
-        </w:rPr>
-      </w:pPr>
-      <w:r>
-        <w:rPr>
-          <w:rStyle w:val="Strong"/>
-          <w:b w:val="0"/>
-          <w:lang w:val="en-US"/>
-        </w:rPr>
-        <w:t xml:space="preserve">Ping pong: </w:t>
-      </w:r>
-    </w:p>
-    <w:p>
-      <w:pPr>
-        <w:rPr>
-          <w:rStyle w:val="Strong"/>
-          <w:b w:val="0"/>
-          <w:lang w:val="en-US"/>
-        </w:rPr>
-      </w:pPr>
-      <w:r>
-        <w:rPr>
-          <w:rStyle w:val="Strong"/>
-          <w:b w:val="0"/>
-          <w:lang w:val="en-US"/>
-        </w:rPr>
-        <w:t xml:space="preserve">A blink. </w:t>
-      </w:r>
-    </w:p>
-    <w:p>
-      <w:pPr>
-        <w:rPr>
-          <w:rStyle w:val="Strong"/>
-          <w:b w:val="0"/>
-          <w:lang w:val="en-US"/>
-        </w:rPr>
-      </w:pPr>
-      <w:r>
-        <w:rPr>
-          <w:rStyle w:val="Strong"/>
-          <w:b w:val="0"/>
-          <w:lang w:val="en-US"/>
-        </w:rPr>
-        <w:t>A smack pushes away from you</w:t>
-      </w:r>
-    </w:p>
-    <w:p>
-      <w:pPr>
-        <w:rPr>
-          <w:rStyle w:val="Strong"/>
-          <w:b w:val="0"/>
-          <w:lang w:val="en-US"/>
-        </w:rPr>
-      </w:pPr>
-      <w:r>
-        <w:rPr>
-          <w:rStyle w:val="Strong"/>
-          <w:b w:val="0"/>
-          <w:lang w:val="en-US"/>
-        </w:rPr>
-        <w:t>A smack that only hits pushed targets for higher momentum</w:t>
-      </w:r>
-    </w:p>
-    <w:p>
-      <w:pPr>
-        <w:rPr>
-          <w:rStyle w:val="Strong"/>
-          <w:b w:val="0"/>
-          <w:lang w:val="en-US"/>
-        </w:rPr>
-      </w:pPr>
-    </w:p>
-    <w:p>
-      <w:pPr>
-        <w:rPr>
-          <w:rStyle w:val="Strong"/>
-          <w:b w:val="0"/>
-          <w:lang w:val="en-US"/>
-        </w:rPr>
-      </w:pPr>
-      <w:r>
-        <w:rPr>
-          <w:rStyle w:val="Strong"/>
-          <w:b w:val="0"/>
-          <w:lang w:val="en-US"/>
-        </w:rPr>
-        <w:t xml:space="preserve">Pull someone in </w:t>
-      </w:r>
-    </w:p>
-    <w:p>
-      <w:pPr>
-        <w:rPr>
-          <w:rStyle w:val="Strong"/>
-          <w:b w:val="0"/>
-          <w:lang w:val="en-US"/>
-        </w:rPr>
-      </w:pPr>
-      <w:r>
-        <w:rPr>
-          <w:rStyle w:val="Strong"/>
-          <w:rFonts w:ascii="Arial" w:hAnsi="Arial" w:cs="Arial"/>
-          <w:b w:val="0"/>
-          <w:lang w:val="en-US"/>
-        </w:rPr>
-        <w:t>▼</w:t>
-      </w:r>
-    </w:p>
-    <w:p>
-      <w:pPr>
-        <w:rPr>
-          <w:rStyle w:val="Strong"/>
-          <w:b w:val="0"/>
-          <w:lang w:val="en-US"/>
-        </w:rPr>
-      </w:pPr>
-      <w:r>
-        <w:rPr>
-          <w:rStyle w:val="Strong"/>
-          <w:b w:val="0"/>
-          <w:lang w:val="en-US"/>
-        </w:rPr>
-        <w:t xml:space="preserve">Small </w:t>
+      <w:bookmarkStart w:id="11" w:name="_Toc535768256"/>
+      <w:r>
+        <w:rPr>
+          <w:lang w:val="en-US"/>
+        </w:rPr>
+        <w:t>1</w:t>
+      </w:r>
+      <w:r>
+        <w:rPr>
+          <w:vertAlign w:val="superscript"/>
+          <w:lang w:val="en-US"/>
+        </w:rPr>
+        <w:t>st</w:t>
+      </w:r>
+      <w:r>
+        <w:rPr>
+          <w:lang w:val="en-US"/>
+        </w:rPr>
+        <w:t xml:space="preserve"> prototype</w:t>
+      </w:r>
+      <w:r>
+        <w:rPr>
+          <w:lang w:val="en-US"/>
+        </w:rPr>
+        <w:t xml:space="preserve"> (Paper Toss)</w:t>
+      </w:r>
+      <w:bookmarkEnd w:id="11"/>
+      <w:r>
+        <w:rPr>
+          <w:lang w:val="en-US"/>
+        </w:rPr>
+        <w:t xml:space="preserve"> </w:t>
+      </w:r>
+    </w:p>
+    <w:p>
+      <w:pPr>
+        <w:rPr>
+          <w:lang w:val="en-US"/>
+        </w:rPr>
+      </w:pPr>
+      <w:r>
+        <w:rPr>
+          <w:lang w:val="en-US"/>
+        </w:rPr>
+        <w:t>2v2</w:t>
+      </w:r>
+    </w:p>
+    <w:p>
+      <w:pPr>
+        <w:rPr>
+          <w:lang w:val="en-US"/>
+        </w:rPr>
+      </w:pPr>
+      <w:r>
+        <w:rPr>
+          <w:lang w:val="en-US"/>
+        </w:rPr>
+        <w:t>Round 1: 20 seconds of taking turns tossing paper balls into a bowl</w:t>
+      </w:r>
+    </w:p>
+    <w:p>
+      <w:pPr>
+        <w:rPr>
+          <w:lang w:val="en-US"/>
+        </w:rPr>
+      </w:pPr>
+      <w:r>
+        <w:rPr>
+          <w:lang w:val="en-US"/>
+        </w:rPr>
+        <w:t xml:space="preserve">Round 2: 30 seconds, but now you also have to say a word before tossing – and the word </w:t>
+      </w:r>
+      <w:proofErr w:type="gramStart"/>
+      <w:r>
+        <w:rPr>
+          <w:lang w:val="en-US"/>
+        </w:rPr>
+        <w:t>has to</w:t>
+      </w:r>
+      <w:proofErr w:type="gramEnd"/>
+      <w:r>
+        <w:rPr>
+          <w:lang w:val="en-US"/>
+        </w:rPr>
+        <w:t xml:space="preserve"> be start with the same letter your teammate’s word ended with.</w:t>
+      </w:r>
+    </w:p>
+    <w:p>
+      <w:pPr>
+        <w:rPr>
+          <w:lang w:val="en-US"/>
+        </w:rPr>
+      </w:pPr>
+    </w:p>
+    <w:p>
+      <w:pPr>
+        <w:rPr>
+          <w:lang w:val="en-US"/>
+        </w:rPr>
+      </w:pPr>
+      <w:r>
+        <w:rPr>
+          <w:lang w:val="en-US"/>
+        </w:rPr>
+        <w:t xml:space="preserve">Number of tests conducted: 2 </w:t>
+      </w:r>
+    </w:p>
+    <w:p>
+      <w:pPr>
+        <w:rPr>
+          <w:lang w:val="en-US"/>
+        </w:rPr>
+      </w:pPr>
+    </w:p>
+    <w:p>
+      <w:pPr>
+        <w:rPr>
+          <w:lang w:val="en-US"/>
+        </w:rPr>
+      </w:pPr>
+      <w:r>
+        <w:rPr>
+          <w:lang w:val="en-US"/>
+        </w:rPr>
+        <w:lastRenderedPageBreak/>
+        <w:t xml:space="preserve">Test area: Listening + talking </w:t>
+      </w:r>
+      <w:r>
+        <w:rPr>
+          <w:lang w:val="en-US"/>
+        </w:rPr>
+        <w:t xml:space="preserve">to your teammate </w:t>
+      </w:r>
+      <w:r>
+        <w:rPr>
+          <w:lang w:val="en-US"/>
+        </w:rPr>
+        <w:t>when doing something difficult</w:t>
+      </w:r>
+      <w:r>
+        <w:rPr>
+          <w:lang w:val="en-US"/>
+        </w:rPr>
+        <w:t xml:space="preserve">. </w:t>
+      </w:r>
+    </w:p>
+    <w:p>
+      <w:pPr>
+        <w:rPr>
+          <w:lang w:val="en-US"/>
+        </w:rPr>
+      </w:pPr>
+      <w:r>
+        <w:rPr>
+          <w:lang w:val="en-US"/>
+        </w:rPr>
+        <w:t xml:space="preserve">Result: Very different for the different people. Some got stuck trying to say what anything when they </w:t>
+      </w:r>
+      <w:proofErr w:type="gramStart"/>
+      <w:r>
+        <w:rPr>
+          <w:lang w:val="en-US"/>
+        </w:rPr>
+        <w:t>have to</w:t>
+      </w:r>
+      <w:proofErr w:type="gramEnd"/>
+      <w:r>
+        <w:rPr>
+          <w:lang w:val="en-US"/>
+        </w:rPr>
+        <w:t xml:space="preserve"> focus on something else. Sync up with teammates does not necessarily mean that you must speak – it could also be other ways i.e. smart pinging in league. But the game could also be a way to practice that one skill, or the way to improve at the game would be to master it. It’s a </w:t>
       </w:r>
       <w:proofErr w:type="spellStart"/>
       <w:r>
         <w:rPr>
-          <w:rStyle w:val="Strong"/>
-          <w:b w:val="0"/>
-          <w:lang w:val="en-US"/>
-        </w:rPr>
-        <w:t>AoE</w:t>
+          <w:lang w:val="en-US"/>
+        </w:rPr>
+        <w:t>lifeskill</w:t>
       </w:r>
       <w:proofErr w:type="spellEnd"/>
       <w:r>
         <w:rPr>
-          <w:rStyle w:val="Strong"/>
-          <w:b w:val="0"/>
-          <w:lang w:val="en-US"/>
-        </w:rPr>
-        <w:t xml:space="preserve">, high damage – Decent </w:t>
+          <w:lang w:val="en-US"/>
+        </w:rPr>
+        <w:t xml:space="preserve"> as well as a mechanic, so it should have a slow burnout rate. </w:t>
+      </w:r>
+    </w:p>
+    <w:p>
+      <w:pPr>
+        <w:pStyle w:val="Heading2"/>
+        <w:rPr>
+          <w:lang w:val="en-US"/>
+        </w:rPr>
+      </w:pPr>
+      <w:bookmarkStart w:id="12" w:name="_Toc535768257"/>
+      <w:r>
+        <w:rPr>
+          <w:lang w:val="en-US"/>
+        </w:rPr>
+        <w:t>2</w:t>
+      </w:r>
+      <w:r>
+        <w:rPr>
+          <w:vertAlign w:val="superscript"/>
+          <w:lang w:val="en-US"/>
+        </w:rPr>
+        <w:t>nd</w:t>
+      </w:r>
+      <w:r>
+        <w:rPr>
+          <w:lang w:val="en-US"/>
+        </w:rPr>
+        <w:t xml:space="preserve"> prototype</w:t>
+      </w:r>
+      <w:bookmarkEnd w:id="12"/>
+    </w:p>
+    <w:p>
+      <w:pPr>
+        <w:rPr>
+          <w:lang w:val="en-US"/>
+        </w:rPr>
+      </w:pPr>
+      <w:r>
+        <w:rPr>
+          <w:lang w:val="en-US"/>
+        </w:rPr>
+        <w:t xml:space="preserve">Blind faith in teammates, going all in and hoping your mate has got you covered. </w:t>
+      </w:r>
+    </w:p>
+    <w:p>
+      <w:pPr>
+        <w:pStyle w:val="ListParagraph"/>
+        <w:numPr>
+          <w:ilvl w:val="0"/>
+          <w:numId w:val="3"/>
+        </w:numPr>
+        <w:rPr>
+          <w:lang w:val="en-US"/>
+        </w:rPr>
+      </w:pPr>
+      <w:r>
+        <w:rPr>
+          <w:lang w:val="en-US"/>
+        </w:rPr>
+        <w:t>Blindfold prototype</w:t>
+      </w:r>
+    </w:p>
+    <w:p>
+      <w:pPr>
+        <w:pStyle w:val="ListParagraph"/>
+        <w:numPr>
+          <w:ilvl w:val="0"/>
+          <w:numId w:val="3"/>
+        </w:numPr>
+        <w:rPr>
+          <w:lang w:val="en-US"/>
+        </w:rPr>
+      </w:pPr>
+      <w:r>
+        <w:rPr>
+          <w:lang w:val="en-US"/>
+        </w:rPr>
+        <w:t>1v1 fight with your second saying what you should do</w:t>
+      </w:r>
+    </w:p>
+    <w:p>
+      <w:pPr>
+        <w:pStyle w:val="ListParagraph"/>
+        <w:numPr>
+          <w:ilvl w:val="0"/>
+          <w:numId w:val="3"/>
+        </w:numPr>
+        <w:rPr>
+          <w:lang w:val="en-US"/>
+        </w:rPr>
+      </w:pPr>
+      <w:r>
+        <w:rPr>
+          <w:lang w:val="en-US"/>
+        </w:rPr>
+        <w:t>Pencils drawing on an A4 paper</w:t>
+      </w:r>
+    </w:p>
+    <w:p>
+      <w:pPr>
+        <w:pStyle w:val="ListParagraph"/>
+        <w:numPr>
+          <w:ilvl w:val="0"/>
+          <w:numId w:val="3"/>
+        </w:numPr>
+        <w:rPr>
+          <w:lang w:val="en-US"/>
+        </w:rPr>
+      </w:pPr>
+      <w:r>
+        <w:rPr>
+          <w:lang w:val="en-US"/>
+        </w:rPr>
+        <w:t>Middle line, one draws one says where to draw</w:t>
+      </w:r>
+    </w:p>
+    <w:p>
+      <w:pPr>
+        <w:pStyle w:val="ListParagraph"/>
+        <w:numPr>
+          <w:ilvl w:val="0"/>
+          <w:numId w:val="3"/>
+        </w:numPr>
+        <w:rPr>
+          <w:lang w:val="en-US"/>
+        </w:rPr>
+      </w:pPr>
+      <w:r>
+        <w:rPr>
+          <w:lang w:val="en-US"/>
+        </w:rPr>
+        <w:t>More teamwork?</w:t>
+      </w:r>
+    </w:p>
+    <w:p>
+      <w:pPr>
+        <w:pStyle w:val="ListParagraph"/>
+        <w:numPr>
+          <w:ilvl w:val="0"/>
+          <w:numId w:val="3"/>
+        </w:numPr>
+        <w:rPr>
+          <w:lang w:val="en-US"/>
+        </w:rPr>
+      </w:pPr>
+      <w:r>
+        <w:rPr>
+          <w:lang w:val="en-US"/>
+        </w:rPr>
+        <w:t>Audio</w:t>
+      </w:r>
+    </w:p>
+    <w:p>
+      <w:pPr>
+        <w:pStyle w:val="ListParagraph"/>
+        <w:numPr>
+          <w:ilvl w:val="0"/>
+          <w:numId w:val="3"/>
+        </w:numPr>
+        <w:rPr>
+          <w:lang w:val="en-US"/>
+        </w:rPr>
+      </w:pPr>
+      <w:r>
+        <w:rPr>
+          <w:lang w:val="en-US"/>
+        </w:rPr>
+        <w:t>Draw an X on the right symbol</w:t>
+      </w:r>
+    </w:p>
+    <w:p>
+      <w:pPr>
+        <w:pStyle w:val="ListParagraph"/>
+        <w:numPr>
+          <w:ilvl w:val="0"/>
+          <w:numId w:val="3"/>
+        </w:numPr>
+        <w:rPr>
+          <w:lang w:val="en-US"/>
+        </w:rPr>
+      </w:pPr>
+      <w:r>
+        <w:rPr>
+          <w:lang w:val="en-US"/>
+        </w:rPr>
+        <w:t xml:space="preserve">Audio for blindfolded, saying what symbol, the one without a blindfold </w:t>
+      </w:r>
+      <w:proofErr w:type="gramStart"/>
+      <w:r>
+        <w:rPr>
+          <w:lang w:val="en-US"/>
+        </w:rPr>
+        <w:t>has to</w:t>
+      </w:r>
+      <w:proofErr w:type="gramEnd"/>
+      <w:r>
+        <w:rPr>
+          <w:lang w:val="en-US"/>
+        </w:rPr>
+        <w:t xml:space="preserve"> give instructions. </w:t>
+      </w:r>
+    </w:p>
+    <w:p>
+      <w:pPr>
+        <w:rPr>
+          <w:lang w:val="en-US"/>
+        </w:rPr>
+      </w:pPr>
+    </w:p>
+    <w:p>
+      <w:pPr>
+        <w:rPr>
+          <w:lang w:val="en-US"/>
+        </w:rPr>
+      </w:pPr>
+    </w:p>
+    <w:p>
+      <w:pPr>
+        <w:rPr>
+          <w:lang w:val="en-US"/>
+        </w:rPr>
+      </w:pPr>
+    </w:p>
+    <w:p>
+      <w:pPr>
+        <w:pStyle w:val="Heading2"/>
+        <w:rPr>
+          <w:lang w:val="en-US"/>
+        </w:rPr>
+      </w:pPr>
+      <w:r>
+        <w:rPr>
+          <w:lang w:val="en-US"/>
+        </w:rPr>
+        <w:t>3</w:t>
+      </w:r>
+      <w:r>
+        <w:rPr>
+          <w:vertAlign w:val="superscript"/>
+          <w:lang w:val="en-US"/>
+        </w:rPr>
+        <w:t>rd</w:t>
+      </w:r>
+      <w:r>
+        <w:rPr>
+          <w:lang w:val="en-US"/>
+        </w:rPr>
+        <w:t xml:space="preserve"> prototype</w:t>
+      </w:r>
+    </w:p>
+    <w:p>
+      <w:pPr>
+        <w:rPr>
+          <w:lang w:val="en-US"/>
+        </w:rPr>
+      </w:pPr>
+      <w:r>
+        <w:rPr>
+          <w:lang w:val="en-US"/>
+        </w:rPr>
+        <w:t xml:space="preserve">I need something to test the </w:t>
       </w:r>
       <w:proofErr w:type="spellStart"/>
       <w:r>
         <w:rPr>
-          <w:rStyle w:val="Strong"/>
-          <w:b w:val="0"/>
-          <w:lang w:val="en-US"/>
-        </w:rPr>
-        <w:t>casttime</w:t>
+          <w:lang w:val="en-US"/>
+        </w:rPr>
+        <w:t>pvp</w:t>
       </w:r>
       <w:proofErr w:type="spellEnd"/>
       <w:r>
         <w:rPr>
-          <w:rStyle w:val="Strong"/>
-          <w:b w:val="0"/>
-          <w:lang w:val="en-US"/>
-        </w:rPr>
-        <w:t xml:space="preserve"> (easy to dodge)</w:t>
-      </w:r>
-    </w:p>
-    <w:p>
-      <w:pPr>
-        <w:rPr>
-          <w:rStyle w:val="Strong"/>
-          <w:b w:val="0"/>
-          <w:lang w:val="en-US"/>
-        </w:rPr>
-      </w:pPr>
-    </w:p>
-    <w:p>
-      <w:pPr>
-        <w:rPr>
-          <w:rStyle w:val="Strong"/>
-          <w:b w:val="0"/>
-          <w:lang w:val="en-US"/>
-        </w:rPr>
-      </w:pPr>
-      <w:r>
-        <w:rPr>
-          <w:rStyle w:val="Strong"/>
-          <w:b w:val="0"/>
-          <w:lang w:val="en-US"/>
-        </w:rPr>
-        <w:t xml:space="preserve">Or </w:t>
-      </w:r>
-    </w:p>
-    <w:p>
-      <w:pPr>
-        <w:rPr>
-          <w:rStyle w:val="Strong"/>
-          <w:b w:val="0"/>
-          <w:lang w:val="en-US"/>
-        </w:rPr>
-      </w:pPr>
-    </w:p>
-    <w:p>
-      <w:pPr>
-        <w:rPr>
-          <w:rStyle w:val="Strong"/>
-          <w:b w:val="0"/>
-          <w:lang w:val="en-US"/>
-        </w:rPr>
-      </w:pPr>
-      <w:r>
-        <w:rPr>
-          <w:rStyle w:val="Strong"/>
-          <w:b w:val="0"/>
+          <w:lang w:val="en-US"/>
+        </w:rPr>
+        <w:t xml:space="preserve"> only through teamwork</w:t>
+      </w:r>
+    </w:p>
+    <w:p>
+      <w:pPr>
+        <w:rPr>
+          <w:lang w:val="en-US"/>
+        </w:rPr>
+      </w:pPr>
+      <w:r>
+        <w:rPr>
+          <w:lang w:val="en-US"/>
+        </w:rPr>
+        <w:t>Teamwork…</w:t>
+      </w:r>
+    </w:p>
+    <w:p>
+      <w:pPr>
+        <w:rPr>
+          <w:lang w:val="en-US"/>
+        </w:rPr>
+      </w:pPr>
+      <w:r>
+        <w:rPr>
+          <w:lang w:val="en-US"/>
+        </w:rPr>
+        <w:t>Dexterity check -&gt; teammates dexterity check -&gt; goal -&gt; feeling of accomplishing something together</w:t>
+      </w:r>
+    </w:p>
+    <w:p>
+      <w:pPr>
+        <w:rPr>
+          <w:lang w:val="en-US"/>
+        </w:rPr>
+      </w:pPr>
+      <w:r>
+        <w:rPr>
+          <w:lang w:val="en-US"/>
+        </w:rPr>
+        <w:t>I also need to test chaining combos</w:t>
+      </w:r>
+    </w:p>
+    <w:p>
+      <w:pPr>
+        <w:rPr>
+          <w:lang w:val="en-US"/>
+        </w:rPr>
+      </w:pPr>
+    </w:p>
+    <w:p>
+      <w:pPr>
+        <w:rPr>
+          <w:lang w:val="en-US"/>
+        </w:rPr>
+      </w:pPr>
+    </w:p>
+    <w:p>
+      <w:pPr>
+        <w:rPr>
+          <w:rStyle w:val="Strong"/>
+          <w:b w:val="0"/>
+          <w:bCs w:val="0"/>
+          <w:lang w:val="en-US"/>
+        </w:rPr>
+      </w:pPr>
+    </w:p>
+    <w:p>
+      <w:pPr>
+        <w:pStyle w:val="Heading2"/>
+        <w:rPr>
+          <w:rStyle w:val="Strong"/>
+          <w:b w:val="0"/>
+          <w:lang w:val="en-US"/>
+        </w:rPr>
+      </w:pPr>
+      <w:bookmarkStart w:id="13" w:name="_Toc535768258"/>
+      <w:r>
+        <w:rPr>
+          <w:rStyle w:val="Strong"/>
+          <w:b w:val="0"/>
+          <w:lang w:val="en-US"/>
+        </w:rPr>
+        <w:t>Feedback and notes</w:t>
+      </w:r>
+      <w:bookmarkEnd w:id="13"/>
+    </w:p>
+    <w:p>
+      <w:pPr>
+        <w:rPr>
+          <w:lang w:val="en-US"/>
+        </w:rPr>
+      </w:pPr>
+      <w:proofErr w:type="spellStart"/>
+      <w:r>
+        <w:rPr>
+          <w:lang w:val="en-US"/>
+        </w:rPr>
+        <w:t>Benback</w:t>
+      </w:r>
+      <w:proofErr w:type="spellEnd"/>
+      <w:r>
+        <w:rPr>
+          <w:lang w:val="en-US"/>
+        </w:rPr>
+        <w:t xml:space="preserve">// </w:t>
+      </w:r>
+    </w:p>
+    <w:p>
+      <w:pPr>
+        <w:rPr>
+          <w:lang w:val="en-US"/>
+        </w:rPr>
+      </w:pPr>
+      <w:r>
+        <w:rPr>
+          <w:lang w:val="en-US"/>
+        </w:rPr>
+        <w:t xml:space="preserve">Both players </w:t>
+      </w:r>
+      <w:proofErr w:type="gramStart"/>
+      <w:r>
+        <w:rPr>
+          <w:lang w:val="en-US"/>
+        </w:rPr>
+        <w:t>have to</w:t>
+      </w:r>
+      <w:proofErr w:type="gramEnd"/>
+      <w:r>
+        <w:rPr>
+          <w:lang w:val="en-US"/>
+        </w:rPr>
+        <w:t xml:space="preserve"> do complicated things to make sense of having multiple people in the same team. </w:t>
+      </w:r>
+    </w:p>
+    <w:p>
+      <w:pPr>
+        <w:rPr>
+          <w:lang w:val="en-US"/>
+        </w:rPr>
+      </w:pPr>
+      <w:r>
+        <w:rPr>
+          <w:lang w:val="en-US"/>
+        </w:rPr>
+        <w:t>Communication from both parties</w:t>
+      </w:r>
+    </w:p>
+    <w:p>
+      <w:pPr>
+        <w:rPr>
+          <w:lang w:val="en-US"/>
+        </w:rPr>
+      </w:pPr>
+      <w:r>
+        <w:rPr>
+          <w:lang w:val="en-US"/>
+        </w:rPr>
+        <w:t xml:space="preserve">Fog of war different </w:t>
+      </w:r>
+    </w:p>
+    <w:p>
+      <w:pPr>
+        <w:rPr>
+          <w:lang w:val="en-US"/>
+        </w:rPr>
+      </w:pPr>
+      <w:r>
+        <w:rPr>
+          <w:lang w:val="en-US"/>
+        </w:rPr>
+        <w:t xml:space="preserve">Controlling two characters so you </w:t>
+      </w:r>
+      <w:proofErr w:type="gramStart"/>
+      <w:r>
+        <w:rPr>
+          <w:lang w:val="en-US"/>
+        </w:rPr>
+        <w:t>have to</w:t>
+      </w:r>
+      <w:proofErr w:type="gramEnd"/>
+      <w:r>
+        <w:rPr>
+          <w:lang w:val="en-US"/>
+        </w:rPr>
+        <w:t xml:space="preserve"> switch brain </w:t>
+      </w:r>
+    </w:p>
+    <w:p>
+      <w:pPr>
+        <w:rPr>
+          <w:lang w:val="en-US"/>
+        </w:rPr>
+      </w:pPr>
+      <w:r>
+        <w:rPr>
           <w:lang w:val="en-US"/>
         </w:rPr>
         <w:lastRenderedPageBreak/>
-        <w:t>Pull someone in</w:t>
-      </w:r>
-    </w:p>
-    <w:p>
-      <w:pPr>
-        <w:rPr>
-          <w:rStyle w:val="Strong"/>
-          <w:b w:val="0"/>
-          <w:lang w:val="en-US"/>
-        </w:rPr>
-      </w:pPr>
-      <w:r>
-        <w:rPr>
-          <w:rStyle w:val="Strong"/>
-          <w:rFonts w:ascii="Arial" w:hAnsi="Arial" w:cs="Arial"/>
-          <w:b w:val="0"/>
-          <w:lang w:val="en-US"/>
-        </w:rPr>
-        <w:t>▼</w:t>
-      </w:r>
-    </w:p>
-    <w:p>
-      <w:pPr>
-        <w:rPr>
-          <w:rStyle w:val="Strong"/>
-          <w:b w:val="0"/>
-          <w:lang w:val="en-US"/>
-        </w:rPr>
-      </w:pPr>
-      <w:r>
-        <w:rPr>
-          <w:rStyle w:val="Strong"/>
-          <w:b w:val="0"/>
-          <w:lang w:val="en-US"/>
-        </w:rPr>
-        <w:t xml:space="preserve">Small </w:t>
-      </w:r>
+        <w:t xml:space="preserve">Competitive means </w:t>
+      </w:r>
+    </w:p>
+    <w:p>
+      <w:pPr>
+        <w:rPr>
+          <w:rStyle w:val="Strong"/>
+          <w:b w:val="0"/>
+          <w:lang w:val="en-US"/>
+        </w:rPr>
+      </w:pPr>
+    </w:p>
+    <w:p>
+      <w:pPr>
+        <w:rPr>
+          <w:rStyle w:val="Strong"/>
+          <w:b w:val="0"/>
+          <w:lang w:val="en-US"/>
+        </w:rPr>
+      </w:pPr>
+      <w:r>
+        <w:rPr>
+          <w:rStyle w:val="Strong"/>
+          <w:b w:val="0"/>
+          <w:lang w:val="en-US"/>
+        </w:rPr>
+        <w:t>Quick rounds!</w:t>
+      </w:r>
+    </w:p>
+    <w:p>
+      <w:pPr>
+        <w:pStyle w:val="ListParagraph"/>
+        <w:numPr>
+          <w:ilvl w:val="0"/>
+          <w:numId w:val="3"/>
+        </w:numPr>
+        <w:rPr>
+          <w:rStyle w:val="Strong"/>
+          <w:b w:val="0"/>
+          <w:lang w:val="en-US"/>
+        </w:rPr>
+      </w:pPr>
+      <w:r>
+        <w:rPr>
+          <w:rStyle w:val="Strong"/>
+          <w:b w:val="0"/>
+          <w:lang w:val="en-US"/>
+        </w:rPr>
+        <w:t>Makes for a really engaging minute</w:t>
+      </w:r>
+    </w:p>
+    <w:p>
+      <w:pPr>
+        <w:pStyle w:val="ListParagraph"/>
+        <w:numPr>
+          <w:ilvl w:val="0"/>
+          <w:numId w:val="3"/>
+        </w:numPr>
+        <w:rPr>
+          <w:rStyle w:val="Strong"/>
+          <w:b w:val="0"/>
+          <w:lang w:val="en-US"/>
+        </w:rPr>
+      </w:pPr>
+      <w:r>
+        <w:rPr>
+          <w:rStyle w:val="Strong"/>
+          <w:b w:val="0"/>
+          <w:lang w:val="en-US"/>
+        </w:rPr>
+        <w:t>Might be very messy when first getting into</w:t>
+      </w:r>
+    </w:p>
+    <w:p>
+      <w:pPr>
+        <w:pStyle w:val="ListParagraph"/>
+        <w:numPr>
+          <w:ilvl w:val="1"/>
+          <w:numId w:val="3"/>
+        </w:numPr>
+        <w:rPr>
+          <w:rStyle w:val="Strong"/>
+          <w:b w:val="0"/>
+          <w:lang w:val="en-US"/>
+        </w:rPr>
+      </w:pPr>
       <w:proofErr w:type="spellStart"/>
       <w:r>
         <w:rPr>
@@ -2918,7 +4225,7 @@
           <w:b w:val="0"/>
           <w:lang w:val="en-US"/>
         </w:rPr>
-        <w:t>AoE</w:t>
+        <w:t>Wombo</w:t>
       </w:r>
       <w:proofErr w:type="spellEnd"/>
       <w:r>
@@ -2927,728 +4234,61 @@
           <w:b w:val="0"/>
           <w:lang w:val="en-US"/>
         </w:rPr>
-        <w:t xml:space="preserve"> stun</w:t>
-      </w:r>
-    </w:p>
-    <w:p>
-      <w:pPr>
-        <w:rPr>
-          <w:rStyle w:val="Strong"/>
-          <w:b w:val="0"/>
-          <w:lang w:val="en-US"/>
-        </w:rPr>
-      </w:pPr>
-      <w:r>
-        <w:rPr>
-          <w:rStyle w:val="Strong"/>
-          <w:rFonts w:ascii="Arial" w:hAnsi="Arial" w:cs="Arial"/>
-          <w:b w:val="0"/>
-          <w:lang w:val="en-US"/>
-        </w:rPr>
-        <w:t>▼</w:t>
-      </w:r>
-    </w:p>
-    <w:p>
-      <w:pPr>
-        <w:rPr>
-          <w:rStyle w:val="Strong"/>
-          <w:b w:val="0"/>
-          <w:lang w:val="en-US"/>
-        </w:rPr>
-      </w:pPr>
-      <w:r>
-        <w:rPr>
-          <w:rStyle w:val="Strong"/>
-          <w:b w:val="0"/>
-          <w:lang w:val="en-US"/>
-        </w:rPr>
-        <w:t>Slow and with channel time snipe ability to do damage</w:t>
-      </w:r>
-    </w:p>
-    <w:p>
-      <w:pPr>
-        <w:pStyle w:val="Heading2"/>
-        <w:rPr>
-          <w:lang w:val="en-US" w:eastAsia="ja-JP"/>
-        </w:rPr>
-      </w:pPr>
-      <w:bookmarkStart w:id="7" w:name="_Toc535768252"/>
-      <w:r>
-        <w:rPr>
-          <w:lang w:val="en-US" w:eastAsia="ja-JP"/>
-        </w:rPr>
-        <w:t>Characters</w:t>
-      </w:r>
-      <w:r>
-        <w:rPr>
-          <w:lang w:val="en-US" w:eastAsia="ja-JP"/>
-        </w:rPr>
-        <w:t>/Teams</w:t>
-      </w:r>
-      <w:bookmarkEnd w:id="7"/>
-    </w:p>
-    <w:p>
-      <w:pPr>
-        <w:rPr>
-          <w:lang w:val="en-US" w:eastAsia="ja-JP"/>
-        </w:rPr>
-      </w:pPr>
-      <w:r>
-        <w:rPr>
-          <w:lang w:val="en-US" w:eastAsia="ja-JP"/>
-        </w:rPr>
-        <w:t>Tiers for difference in difficulty on characters?</w:t>
-      </w:r>
-    </w:p>
-    <w:p>
-      <w:pPr>
-        <w:rPr>
-          <w:lang w:val="en-US" w:eastAsia="ja-JP"/>
-        </w:rPr>
-      </w:pPr>
-      <w:r>
-        <w:rPr>
-          <w:lang w:val="en-US" w:eastAsia="ja-JP"/>
-        </w:rPr>
-        <w:t>Same team characters wearing the same clothes?</w:t>
-      </w:r>
-    </w:p>
-    <w:p>
-      <w:pPr>
-        <w:rPr>
-          <w:lang w:val="en-US" w:eastAsia="ja-JP"/>
-        </w:rPr>
-      </w:pPr>
-    </w:p>
-    <w:p>
-      <w:pPr>
-        <w:pStyle w:val="Heading3"/>
-        <w:rPr>
-          <w:rStyle w:val="Strong"/>
-          <w:b w:val="0"/>
-          <w:i/>
-          <w:lang w:val="en-US"/>
-        </w:rPr>
-      </w:pPr>
-      <w:bookmarkStart w:id="8" w:name="_Toc535768253"/>
-      <w:r>
-        <w:rPr>
-          <w:rStyle w:val="Strong"/>
-          <w:b w:val="0"/>
-          <w:i/>
-          <w:lang w:val="en-US"/>
-        </w:rPr>
-        <w:t>Train Character</w:t>
-      </w:r>
-      <w:bookmarkEnd w:id="8"/>
-    </w:p>
-    <w:p>
-      <w:pPr>
-        <w:rPr>
-          <w:rStyle w:val="Strong"/>
-          <w:b w:val="0"/>
-          <w:lang w:val="en-US"/>
-        </w:rPr>
-      </w:pPr>
-      <w:r>
-        <w:rPr>
-          <w:rStyle w:val="Strong"/>
-          <w:b w:val="0"/>
-          <w:lang w:val="en-US"/>
-        </w:rPr>
-        <w:t xml:space="preserve">Reads every player’s input to move. </w:t>
-      </w:r>
-    </w:p>
-    <w:p>
-      <w:pPr>
-        <w:rPr>
-          <w:rStyle w:val="Strong"/>
-          <w:b w:val="0"/>
-          <w:lang w:val="en-US"/>
-        </w:rPr>
-      </w:pPr>
-      <w:r>
-        <w:rPr>
-          <w:rStyle w:val="Strong"/>
-          <w:b w:val="0"/>
-          <w:lang w:val="en-US"/>
-        </w:rPr>
-        <w:t>3 sticks in the same direction means it goes fast as hell.</w:t>
-      </w:r>
-    </w:p>
-    <w:p>
-      <w:pPr>
-        <w:rPr>
-          <w:rStyle w:val="Strong"/>
-          <w:b w:val="0"/>
-          <w:lang w:val="en-US"/>
-        </w:rPr>
-      </w:pPr>
-      <w:r>
-        <w:rPr>
-          <w:rStyle w:val="Strong"/>
-          <w:b w:val="0"/>
-          <w:lang w:val="en-US"/>
-        </w:rPr>
-        <w:t>Rams other players</w:t>
-      </w:r>
-    </w:p>
-    <w:p>
-      <w:pPr>
-        <w:rPr>
-          <w:rStyle w:val="Strong"/>
-          <w:b w:val="0"/>
-          <w:lang w:val="en-US"/>
-        </w:rPr>
-      </w:pPr>
-    </w:p>
-    <w:p>
-      <w:pPr>
-        <w:pStyle w:val="Heading3"/>
-        <w:rPr>
-          <w:rStyle w:val="Strong"/>
-          <w:b w:val="0"/>
-          <w:i/>
-          <w:lang w:val="en-US"/>
-        </w:rPr>
-      </w:pPr>
-      <w:bookmarkStart w:id="9" w:name="_Toc535768254"/>
-      <w:r>
-        <w:rPr>
-          <w:rStyle w:val="Strong"/>
-          <w:b w:val="0"/>
-          <w:i/>
-          <w:lang w:val="en-US"/>
-        </w:rPr>
-        <w:t>Magnet boys</w:t>
-      </w:r>
-      <w:bookmarkEnd w:id="9"/>
-    </w:p>
-    <w:p>
-      <w:pPr>
-        <w:rPr>
-          <w:rStyle w:val="Strong"/>
-          <w:b w:val="0"/>
-          <w:lang w:val="en-US"/>
-        </w:rPr>
-      </w:pPr>
-      <w:r>
-        <w:rPr>
-          <w:rStyle w:val="Strong"/>
-          <w:b w:val="0"/>
-          <w:lang w:val="en-US"/>
-        </w:rPr>
-        <w:t>P1 puts P2 in orbit around him, increasing his momentum</w:t>
-      </w:r>
-    </w:p>
-    <w:p>
-      <w:pPr>
-        <w:rPr>
-          <w:rStyle w:val="Strong"/>
-          <w:b w:val="0"/>
-          <w:lang w:val="en-US"/>
-        </w:rPr>
-      </w:pPr>
-      <w:r>
-        <w:rPr>
-          <w:rStyle w:val="Strong"/>
-          <w:b w:val="0"/>
-          <w:lang w:val="en-US"/>
-        </w:rPr>
-        <w:t>Let’s go and lets P2 boost</w:t>
-      </w:r>
-      <w:r>
-        <w:rPr>
-          <w:rStyle w:val="Strong"/>
-          <w:b w:val="0"/>
-          <w:lang w:val="en-US"/>
-        </w:rPr>
-        <w:t>, adjust his path,</w:t>
-      </w:r>
-      <w:r>
-        <w:rPr>
-          <w:rStyle w:val="Strong"/>
-          <w:b w:val="0"/>
-          <w:lang w:val="en-US"/>
-        </w:rPr>
-        <w:t xml:space="preserve"> in </w:t>
-      </w:r>
-      <w:r>
-        <w:rPr>
-          <w:rStyle w:val="Strong"/>
-          <w:b w:val="0"/>
-          <w:lang w:val="en-US"/>
-        </w:rPr>
-        <w:t xml:space="preserve">the </w:t>
-      </w:r>
-      <w:r>
-        <w:rPr>
-          <w:rStyle w:val="Strong"/>
-          <w:b w:val="0"/>
-          <w:lang w:val="en-US"/>
-        </w:rPr>
-        <w:t>air</w:t>
-      </w:r>
-    </w:p>
-    <w:p>
-      <w:pPr>
-        <w:rPr>
-          <w:rStyle w:val="Strong"/>
-          <w:b w:val="0"/>
-          <w:lang w:val="en-US"/>
-        </w:rPr>
-      </w:pPr>
-      <w:r>
-        <w:rPr>
-          <w:rStyle w:val="Strong"/>
-          <w:b w:val="0"/>
-          <w:lang w:val="en-US"/>
-        </w:rPr>
-        <w:t>P3???</w:t>
-      </w:r>
-    </w:p>
-    <w:p>
-      <w:pPr>
-        <w:pStyle w:val="Heading1"/>
-        <w:rPr>
-          <w:lang w:val="en-US"/>
-        </w:rPr>
-      </w:pPr>
-      <w:bookmarkStart w:id="10" w:name="_Toc535768255"/>
-      <w:r>
-        <w:rPr>
-          <w:lang w:val="en-US"/>
-        </w:rPr>
-        <w:t>Paper Prototypes</w:t>
-      </w:r>
-      <w:bookmarkEnd w:id="10"/>
-    </w:p>
-    <w:p>
-      <w:pPr>
-        <w:pStyle w:val="Heading2"/>
-        <w:rPr>
-          <w:lang w:val="en-US"/>
-        </w:rPr>
-      </w:pPr>
-      <w:bookmarkStart w:id="11" w:name="_Toc535768256"/>
-      <w:r>
-        <w:rPr>
-          <w:lang w:val="en-US"/>
-        </w:rPr>
-        <w:t>1</w:t>
-      </w:r>
-      <w:r>
-        <w:rPr>
-          <w:vertAlign w:val="superscript"/>
-          <w:lang w:val="en-US"/>
-        </w:rPr>
-        <w:t>st</w:t>
-      </w:r>
-      <w:r>
-        <w:rPr>
-          <w:lang w:val="en-US"/>
-        </w:rPr>
-        <w:t xml:space="preserve"> prototype</w:t>
-      </w:r>
-      <w:r>
-        <w:rPr>
-          <w:lang w:val="en-US"/>
-        </w:rPr>
-        <w:t xml:space="preserve"> (Paper Toss)</w:t>
-      </w:r>
-      <w:bookmarkEnd w:id="11"/>
-      <w:r>
-        <w:rPr>
-          <w:lang w:val="en-US"/>
-        </w:rPr>
-        <w:t xml:space="preserve"> </w:t>
-      </w:r>
-    </w:p>
-    <w:p>
-      <w:pPr>
-        <w:rPr>
-          <w:lang w:val="en-US"/>
-        </w:rPr>
-      </w:pPr>
-      <w:r>
-        <w:rPr>
-          <w:lang w:val="en-US"/>
-        </w:rPr>
-        <w:t>2v2</w:t>
-      </w:r>
-    </w:p>
-    <w:p>
-      <w:pPr>
-        <w:rPr>
-          <w:lang w:val="en-US"/>
-        </w:rPr>
-      </w:pPr>
-      <w:r>
-        <w:rPr>
-          <w:lang w:val="en-US"/>
-        </w:rPr>
-        <w:t>Round 1: 20 seconds of taking turns tossing paper balls into a bowl</w:t>
-      </w:r>
-    </w:p>
-    <w:p>
-      <w:pPr>
-        <w:rPr>
-          <w:lang w:val="en-US"/>
-        </w:rPr>
-      </w:pPr>
-      <w:r>
-        <w:rPr>
-          <w:lang w:val="en-US"/>
-        </w:rPr>
-        <w:t xml:space="preserve">Round 2: 30 seconds, but now you also have to say a word before tossing – and the word </w:t>
-      </w:r>
-      <w:proofErr w:type="gramStart"/>
-      <w:r>
-        <w:rPr>
-          <w:lang w:val="en-US"/>
-        </w:rPr>
-        <w:t>has to</w:t>
-      </w:r>
-      <w:proofErr w:type="gramEnd"/>
-      <w:r>
-        <w:rPr>
-          <w:lang w:val="en-US"/>
-        </w:rPr>
-        <w:t xml:space="preserve"> be start with the same letter your teammate’s word ended with.</w:t>
-      </w:r>
-    </w:p>
-    <w:p>
-      <w:pPr>
-        <w:rPr>
-          <w:lang w:val="en-US"/>
-        </w:rPr>
-      </w:pPr>
-    </w:p>
-    <w:p>
-      <w:pPr>
-        <w:rPr>
-          <w:lang w:val="en-US"/>
-        </w:rPr>
-      </w:pPr>
-      <w:r>
-        <w:rPr>
-          <w:lang w:val="en-US"/>
-        </w:rPr>
-        <w:t xml:space="preserve">Number of tests conducted: 2 </w:t>
-      </w:r>
-    </w:p>
-    <w:p>
-      <w:pPr>
-        <w:rPr>
-          <w:lang w:val="en-US"/>
-        </w:rPr>
-      </w:pPr>
-    </w:p>
-    <w:p>
-      <w:pPr>
-        <w:rPr>
-          <w:lang w:val="en-US"/>
-        </w:rPr>
-      </w:pPr>
-      <w:r>
-        <w:rPr>
-          <w:lang w:val="en-US"/>
-        </w:rPr>
-        <w:t xml:space="preserve">Test area: Listening + talking </w:t>
-      </w:r>
-      <w:r>
-        <w:rPr>
-          <w:lang w:val="en-US"/>
-        </w:rPr>
-        <w:t xml:space="preserve">to your teammate </w:t>
-      </w:r>
-      <w:r>
-        <w:rPr>
-          <w:lang w:val="en-US"/>
-        </w:rPr>
-        <w:t>when doing something difficult</w:t>
-      </w:r>
-      <w:r>
-        <w:rPr>
-          <w:lang w:val="en-US"/>
-        </w:rPr>
-        <w:t xml:space="preserve">. </w:t>
-      </w:r>
-    </w:p>
-    <w:p>
-      <w:pPr>
-        <w:rPr>
-          <w:lang w:val="en-US"/>
-        </w:rPr>
-      </w:pPr>
-      <w:r>
-        <w:rPr>
-          <w:lang w:val="en-US"/>
-        </w:rPr>
-        <w:t xml:space="preserve">Result: Very different for the different people. Some got stuck trying to say what anything when they </w:t>
-      </w:r>
-      <w:proofErr w:type="gramStart"/>
-      <w:r>
-        <w:rPr>
-          <w:lang w:val="en-US"/>
-        </w:rPr>
-        <w:t>have to</w:t>
-      </w:r>
-      <w:proofErr w:type="gramEnd"/>
-      <w:r>
-        <w:rPr>
-          <w:lang w:val="en-US"/>
-        </w:rPr>
-        <w:t xml:space="preserve"> focus on something else. Sync up with teammates does not necessarily mean that you must speak – it </w:t>
-      </w:r>
-      <w:r>
-        <w:rPr>
-          <w:lang w:val="en-US"/>
-        </w:rPr>
-        <w:lastRenderedPageBreak/>
-        <w:t xml:space="preserve">could also be other ways i.e. smart pinging in league. But the game could also be a way to practice that one skill, or the way to improve at the game would be to master it. It’s a </w:t>
-      </w:r>
-      <w:proofErr w:type="spellStart"/>
-      <w:r>
-        <w:rPr>
-          <w:lang w:val="en-US"/>
-        </w:rPr>
-        <w:t>lifeskill</w:t>
-      </w:r>
-      <w:proofErr w:type="spellEnd"/>
-      <w:r>
-        <w:rPr>
-          <w:lang w:val="en-US"/>
-        </w:rPr>
-        <w:t xml:space="preserve"> as well as a mechanic, so it should have a slow burnout rate. </w:t>
-      </w:r>
-    </w:p>
-    <w:p>
-      <w:pPr>
-        <w:pStyle w:val="Heading2"/>
-        <w:rPr>
-          <w:lang w:val="en-US"/>
-        </w:rPr>
-      </w:pPr>
-      <w:bookmarkStart w:id="12" w:name="_Toc535768257"/>
-      <w:r>
-        <w:rPr>
-          <w:lang w:val="en-US"/>
-        </w:rPr>
-        <w:t>2</w:t>
-      </w:r>
-      <w:r>
-        <w:rPr>
-          <w:vertAlign w:val="superscript"/>
-          <w:lang w:val="en-US"/>
-        </w:rPr>
-        <w:t>nd</w:t>
-      </w:r>
-      <w:r>
-        <w:rPr>
-          <w:lang w:val="en-US"/>
-        </w:rPr>
-        <w:t xml:space="preserve"> prototype</w:t>
-      </w:r>
-      <w:bookmarkEnd w:id="12"/>
-    </w:p>
-    <w:p>
-      <w:pPr>
-        <w:rPr>
-          <w:lang w:val="en-US"/>
-        </w:rPr>
-      </w:pPr>
-      <w:r>
-        <w:rPr>
-          <w:lang w:val="en-US"/>
-        </w:rPr>
-        <w:t xml:space="preserve">I need something to test the </w:t>
-      </w:r>
-      <w:proofErr w:type="spellStart"/>
-      <w:r>
-        <w:rPr>
-          <w:lang w:val="en-US"/>
-        </w:rPr>
-        <w:t>pvp</w:t>
-      </w:r>
-      <w:proofErr w:type="spellEnd"/>
-      <w:r>
-        <w:rPr>
-          <w:lang w:val="en-US"/>
-        </w:rPr>
-        <w:t xml:space="preserve"> only through teamwork</w:t>
-      </w:r>
-    </w:p>
-    <w:p>
-      <w:pPr>
-        <w:rPr>
-          <w:lang w:val="en-US"/>
-        </w:rPr>
-      </w:pPr>
-      <w:r>
-        <w:rPr>
-          <w:lang w:val="en-US"/>
-        </w:rPr>
-        <w:t>I also need to test chaining combos</w:t>
-      </w:r>
-    </w:p>
-    <w:p>
-      <w:pPr>
-        <w:rPr>
-          <w:lang w:val="en-US"/>
-        </w:rPr>
-      </w:pPr>
-    </w:p>
-    <w:p>
-      <w:pPr>
-        <w:rPr>
-          <w:lang w:val="en-US"/>
-        </w:rPr>
-      </w:pPr>
-    </w:p>
-    <w:p>
-      <w:pPr>
-        <w:rPr>
-          <w:rStyle w:val="Strong"/>
-          <w:b w:val="0"/>
-          <w:bCs w:val="0"/>
-          <w:lang w:val="en-US"/>
-        </w:rPr>
-      </w:pPr>
-    </w:p>
-    <w:p>
-      <w:pPr>
-        <w:pStyle w:val="Heading2"/>
-        <w:rPr>
-          <w:rStyle w:val="Strong"/>
-          <w:b w:val="0"/>
-          <w:lang w:val="en-US"/>
-        </w:rPr>
-      </w:pPr>
-      <w:bookmarkStart w:id="13" w:name="_Toc535768258"/>
-      <w:r>
-        <w:rPr>
-          <w:rStyle w:val="Strong"/>
-          <w:b w:val="0"/>
-          <w:lang w:val="en-US"/>
-        </w:rPr>
-        <w:t>Feedback and notes</w:t>
-      </w:r>
-      <w:bookmarkEnd w:id="13"/>
-    </w:p>
-    <w:p>
-      <w:pPr>
-        <w:rPr>
-          <w:lang w:val="en-US"/>
-        </w:rPr>
-      </w:pPr>
-      <w:proofErr w:type="spellStart"/>
-      <w:r>
-        <w:rPr>
-          <w:lang w:val="en-US"/>
-        </w:rPr>
-        <w:t>Benback</w:t>
-      </w:r>
-      <w:proofErr w:type="spellEnd"/>
-      <w:r>
-        <w:rPr>
-          <w:lang w:val="en-US"/>
-        </w:rPr>
-        <w:t xml:space="preserve">// </w:t>
-      </w:r>
-    </w:p>
-    <w:p>
-      <w:pPr>
-        <w:rPr>
-          <w:lang w:val="en-US"/>
-        </w:rPr>
-      </w:pPr>
-      <w:r>
-        <w:rPr>
-          <w:lang w:val="en-US"/>
-        </w:rPr>
-        <w:t xml:space="preserve">Both players </w:t>
-      </w:r>
-      <w:proofErr w:type="gramStart"/>
-      <w:r>
-        <w:rPr>
-          <w:lang w:val="en-US"/>
-        </w:rPr>
-        <w:t>have to</w:t>
-      </w:r>
-      <w:proofErr w:type="gramEnd"/>
-      <w:r>
-        <w:rPr>
-          <w:lang w:val="en-US"/>
-        </w:rPr>
-        <w:t xml:space="preserve"> do complicated things to make sense of having multiple people in the same team. </w:t>
-      </w:r>
-    </w:p>
-    <w:p>
-      <w:pPr>
-        <w:rPr>
-          <w:lang w:val="en-US"/>
-        </w:rPr>
-      </w:pPr>
-      <w:r>
-        <w:rPr>
-          <w:lang w:val="en-US"/>
-        </w:rPr>
-        <w:t>Communication from both parties</w:t>
-      </w:r>
-    </w:p>
-    <w:p>
-      <w:pPr>
-        <w:rPr>
-          <w:lang w:val="en-US"/>
-        </w:rPr>
-      </w:pPr>
-      <w:r>
-        <w:rPr>
-          <w:lang w:val="en-US"/>
-        </w:rPr>
-        <w:t xml:space="preserve">Fog of war different </w:t>
-      </w:r>
-    </w:p>
-    <w:p>
-      <w:pPr>
-        <w:rPr>
-          <w:lang w:val="en-US"/>
-        </w:rPr>
-      </w:pPr>
-      <w:r>
-        <w:rPr>
-          <w:lang w:val="en-US"/>
-        </w:rPr>
-        <w:t xml:space="preserve">Controlling two characters so you </w:t>
-      </w:r>
-      <w:proofErr w:type="gramStart"/>
-      <w:r>
-        <w:rPr>
-          <w:lang w:val="en-US"/>
-        </w:rPr>
-        <w:t>have to</w:t>
-      </w:r>
-      <w:proofErr w:type="gramEnd"/>
-      <w:r>
-        <w:rPr>
-          <w:lang w:val="en-US"/>
-        </w:rPr>
-        <w:t xml:space="preserve"> switch brain </w:t>
-      </w:r>
-    </w:p>
-    <w:p>
-      <w:pPr>
-        <w:rPr>
-          <w:lang w:val="en-US"/>
-        </w:rPr>
-      </w:pPr>
-      <w:r>
-        <w:rPr>
-          <w:lang w:val="en-US"/>
-        </w:rPr>
-        <w:t xml:space="preserve">Competitive means </w:t>
-      </w:r>
+        <w:t xml:space="preserve"> + Fast pace</w:t>
+      </w:r>
+    </w:p>
+    <w:p>
+      <w:pPr>
+        <w:pStyle w:val="ListParagraph"/>
+        <w:numPr>
+          <w:ilvl w:val="0"/>
+          <w:numId w:val="3"/>
+        </w:numPr>
+        <w:rPr>
+          <w:rStyle w:val="Strong"/>
+          <w:b w:val="0"/>
+          <w:lang w:val="en-US"/>
+        </w:rPr>
+      </w:pPr>
+      <w:r>
+        <w:rPr>
+          <w:rStyle w:val="Strong"/>
+          <w:b w:val="0"/>
+          <w:lang w:val="en-US"/>
+        </w:rPr>
+        <w:t>Makes complexity harder to implement</w:t>
+      </w:r>
+    </w:p>
+    <w:p>
+      <w:pPr>
+        <w:pStyle w:val="ListParagraph"/>
+        <w:numPr>
+          <w:ilvl w:val="0"/>
+          <w:numId w:val="3"/>
+        </w:numPr>
+        <w:rPr>
+          <w:rStyle w:val="Strong"/>
+          <w:b w:val="0"/>
+          <w:lang w:val="en-US"/>
+        </w:rPr>
+      </w:pPr>
+      <w:r>
+        <w:rPr>
+          <w:rStyle w:val="Strong"/>
+          <w:b w:val="0"/>
+          <w:lang w:val="en-US"/>
+        </w:rPr>
+        <w:t>Could make imbalanced matches feel awful</w:t>
+      </w:r>
+    </w:p>
+    <w:p>
+      <w:pPr>
+        <w:rPr>
+          <w:rStyle w:val="Strong"/>
+          <w:b w:val="0"/>
+          <w:lang w:val="en-US"/>
+        </w:rPr>
+      </w:pPr>
     </w:p>
     <w:p>
       <w:pPr>
@@ -4851,6 +5491,7 @@
   <w:style w:type="character" w:default="1" w:styleId="DefaultParagraphFont">
     <w:name w:val="Default Paragraph Font"/>
     <w:uiPriority w:val="1"/>
+    <w:semiHidden/>
     <w:unhideWhenUsed/>
   </w:style>
   <w:style w:type="table" w:default="1" w:styleId="TableNormal">
@@ -5407,6 +6048,18 @@
       <w:spacing w:after="100"/>
     </w:pPr>
   </w:style>
+  <w:style w:type="character" w:styleId="FollowedHyperlink">
+    <w:name w:val="FollowedHyperlink"/>
+    <w:basedOn w:val="DefaultParagraphFont"/>
+    <w:uiPriority w:val="99"/>
+    <w:semiHidden/>
+    <w:unhideWhenUsed/>
+    <w:rsid w:val="00066B26"/>
+    <w:rPr>
+      <w:color w:val="954F72" w:themeColor="followedHyperlink"/>
+      <w:u w:val="single"/>
+    </w:rPr>
+  </w:style>
 </w:styles>
 </file>
 
@@ -5710,7 +6363,7 @@
 </file>
 
 <file path=customXml/itemProps1.xml><?xml version="1.0" encoding="utf-8"?>
-<ds:datastoreItem xmlns:ds="http://schemas.openxmlformats.org/officeDocument/2006/customXml" ds:itemID="{3B0C7D30-3C61-431B-8195-6FA80004DED5}">
+<ds:datastoreItem xmlns:ds="http://schemas.openxmlformats.org/officeDocument/2006/customXml" ds:itemID="{0060FF3B-F70A-4390-AB7C-4BBD02E84276}">
   <ds:schemaRefs>
     <ds:schemaRef ds:uri="http://schemas.openxmlformats.org/officeDocument/2006/bibliography"/>
   </ds:schemaRefs>

</xml_diff>